<commit_message>
updated Code_flow.docx with screens from command-line
</commit_message>
<xml_diff>
--- a/Code_flow.docx
+++ b/Code_flow.docx
@@ -4,7 +4,26 @@
   <w:body>
     <w:p>
       <w:r>
-        <w:t>Up to date 26/November/2024; 8pm; signed by Sam.</w:t>
+        <w:t xml:space="preserve">Up to date 26/November/2024; 8pm; </w:t>
+      </w:r>
+      <w:bookmarkStart w:id="0" w:name="_Hlk184055428"/>
+      <w:r>
+        <w:t>signed by Sam.</w:t>
+      </w:r>
+      <w:bookmarkEnd w:id="0"/>
+    </w:p>
+    <w:p>
+      <w:r>
+        <w:t>Updated 2/December/2024; 7pm;</w:t>
+      </w:r>
+      <w:r>
+        <w:t xml:space="preserve"> </w:t>
+      </w:r>
+      <w:r>
+        <w:t>signed by Sam.</w:t>
+      </w:r>
+      <w:r>
+        <w:t xml:space="preserve"> Changes are yellow highlighted</w:t>
       </w:r>
     </w:p>
     <w:p>
@@ -328,13 +347,7 @@
         <w:rPr>
           <w:lang w:val="en-US"/>
         </w:rPr>
-        <w:t>ADC</w:t>
-      </w:r>
-      <w:r>
-        <w:rPr>
-          <w:lang w:val="en-US"/>
-        </w:rPr>
-        <w:t>.h</w:t>
+        <w:t>ADC.h</w:t>
       </w:r>
       <w:proofErr w:type="spellEnd"/>
       <w:r>
@@ -566,13 +579,7 @@
         <w:rPr>
           <w:lang w:val="en-US"/>
         </w:rPr>
-        <w:t>main</w:t>
-      </w:r>
-      <w:r>
-        <w:rPr>
-          <w:lang w:val="en-US"/>
-        </w:rPr>
-        <w:t>.h</w:t>
+        <w:t>main.h</w:t>
       </w:r>
       <w:proofErr w:type="spellEnd"/>
       <w:r>
@@ -593,19 +600,97 @@
           <w:lang w:val="en-US"/>
         </w:rPr>
       </w:pPr>
+      <w:r>
+        <w:rPr>
+          <w:lang w:val="en-US"/>
+        </w:rPr>
+        <w:t>Initializations</w:t>
+      </w:r>
+      <w:r>
+        <w:rPr>
+          <w:lang w:val="en-US"/>
+        </w:rPr>
+        <w:t xml:space="preserve"> of peripherals and functions</w:t>
+      </w:r>
+    </w:p>
+    <w:p>
+      <w:pPr>
+        <w:pStyle w:val="ListParagraph"/>
+        <w:numPr>
+          <w:ilvl w:val="2"/>
+          <w:numId w:val="4"/>
+        </w:numPr>
+        <w:rPr>
+          <w:lang w:val="en-US"/>
+        </w:rPr>
+      </w:pPr>
+      <w:r>
+        <w:rPr>
+          <w:lang w:val="en-US"/>
+        </w:rPr>
+        <w:t>Main while loop</w:t>
+      </w:r>
+    </w:p>
+    <w:p>
+      <w:pPr>
+        <w:pStyle w:val="ListParagraph"/>
+        <w:numPr>
+          <w:ilvl w:val="2"/>
+          <w:numId w:val="4"/>
+        </w:numPr>
+        <w:rPr>
+          <w:lang w:val="en-US"/>
+        </w:rPr>
+      </w:pPr>
+      <w:r>
+        <w:rPr>
+          <w:lang w:val="en-US"/>
+        </w:rPr>
+        <w:t>Command line control</w:t>
+      </w:r>
+    </w:p>
+    <w:p>
+      <w:pPr>
+        <w:pStyle w:val="ListParagraph"/>
+        <w:numPr>
+          <w:ilvl w:val="0"/>
+          <w:numId w:val="4"/>
+        </w:numPr>
+        <w:rPr>
+          <w:lang w:val="en-US"/>
+        </w:rPr>
+      </w:pPr>
+      <w:r>
+        <w:rPr>
+          <w:lang w:val="en-US"/>
+        </w:rPr>
+        <w:t>ENHANCED</w:t>
+      </w:r>
+    </w:p>
+    <w:p>
+      <w:pPr>
+        <w:pStyle w:val="ListParagraph"/>
+        <w:numPr>
+          <w:ilvl w:val="1"/>
+          <w:numId w:val="4"/>
+        </w:numPr>
+        <w:rPr>
+          <w:lang w:val="en-US"/>
+        </w:rPr>
+      </w:pPr>
       <w:proofErr w:type="spellStart"/>
       <w:r>
         <w:rPr>
           <w:lang w:val="en-US"/>
         </w:rPr>
-        <w:t>Initialisations</w:t>
+        <w:t>Timers.h</w:t>
       </w:r>
       <w:proofErr w:type="spellEnd"/>
       <w:r>
         <w:rPr>
           <w:lang w:val="en-US"/>
         </w:rPr>
-        <w:t xml:space="preserve"> of peripherals and functions</w:t>
+        <w:t>/.c</w:t>
       </w:r>
     </w:p>
     <w:p>
@@ -623,7 +708,7 @@
         <w:rPr>
           <w:lang w:val="en-US"/>
         </w:rPr>
-        <w:t>Main while loop</w:t>
+        <w:t>Time-out flags</w:t>
       </w:r>
     </w:p>
     <w:p>
@@ -641,25 +726,137 @@
         <w:rPr>
           <w:lang w:val="en-US"/>
         </w:rPr>
-        <w:t>Command line control</w:t>
-      </w:r>
-    </w:p>
-    <w:p>
-      <w:pPr>
-        <w:pStyle w:val="ListParagraph"/>
-        <w:numPr>
-          <w:ilvl w:val="0"/>
-          <w:numId w:val="4"/>
-        </w:numPr>
-        <w:rPr>
-          <w:lang w:val="en-US"/>
-        </w:rPr>
-      </w:pPr>
-      <w:r>
-        <w:rPr>
-          <w:lang w:val="en-US"/>
-        </w:rPr>
-        <w:t>ENHANCED</w:t>
+        <w:t>Time-out variables</w:t>
+      </w:r>
+    </w:p>
+    <w:p>
+      <w:pPr>
+        <w:pStyle w:val="ListParagraph"/>
+        <w:numPr>
+          <w:ilvl w:val="2"/>
+          <w:numId w:val="4"/>
+        </w:numPr>
+        <w:rPr>
+          <w:lang w:val="en-US"/>
+        </w:rPr>
+      </w:pPr>
+      <w:r>
+        <w:rPr>
+          <w:lang w:val="en-US"/>
+        </w:rPr>
+        <w:t>Init main clock</w:t>
+      </w:r>
+    </w:p>
+    <w:p>
+      <w:pPr>
+        <w:pStyle w:val="ListParagraph"/>
+        <w:numPr>
+          <w:ilvl w:val="2"/>
+          <w:numId w:val="4"/>
+        </w:numPr>
+        <w:rPr>
+          <w:lang w:val="en-US"/>
+        </w:rPr>
+      </w:pPr>
+      <w:r>
+        <w:rPr>
+          <w:lang w:val="en-US"/>
+        </w:rPr>
+        <w:t>Init timer A0, A1, B0</w:t>
+      </w:r>
+    </w:p>
+    <w:p>
+      <w:pPr>
+        <w:pStyle w:val="ListParagraph"/>
+        <w:numPr>
+          <w:ilvl w:val="2"/>
+          <w:numId w:val="4"/>
+        </w:numPr>
+        <w:rPr>
+          <w:lang w:val="en-US"/>
+        </w:rPr>
+      </w:pPr>
+      <w:r>
+        <w:rPr>
+          <w:lang w:val="en-US"/>
+        </w:rPr>
+        <w:t>Variable delays</w:t>
+      </w:r>
+    </w:p>
+    <w:p>
+      <w:pPr>
+        <w:pStyle w:val="ListParagraph"/>
+        <w:numPr>
+          <w:ilvl w:val="2"/>
+          <w:numId w:val="4"/>
+        </w:numPr>
+        <w:rPr>
+          <w:lang w:val="en-US"/>
+        </w:rPr>
+      </w:pPr>
+      <w:r>
+        <w:rPr>
+          <w:lang w:val="en-US"/>
+        </w:rPr>
+        <w:t>PWM signal generation</w:t>
+      </w:r>
+    </w:p>
+    <w:p>
+      <w:pPr>
+        <w:pStyle w:val="ListParagraph"/>
+        <w:numPr>
+          <w:ilvl w:val="2"/>
+          <w:numId w:val="4"/>
+        </w:numPr>
+        <w:rPr>
+          <w:lang w:val="en-US"/>
+        </w:rPr>
+      </w:pPr>
+      <w:r>
+        <w:rPr>
+          <w:lang w:val="en-US"/>
+        </w:rPr>
+        <w:t xml:space="preserve">Interrupts for time-out features </w:t>
+      </w:r>
+    </w:p>
+    <w:p>
+      <w:pPr>
+        <w:pStyle w:val="ListParagraph"/>
+        <w:numPr>
+          <w:ilvl w:val="3"/>
+          <w:numId w:val="4"/>
+        </w:numPr>
+        <w:rPr>
+          <w:highlight w:val="yellow"/>
+          <w:lang w:val="en-US"/>
+        </w:rPr>
+      </w:pPr>
+      <w:r>
+        <w:rPr>
+          <w:highlight w:val="yellow"/>
+          <w:lang w:val="en-US"/>
+        </w:rPr>
+        <w:t>Brakes LEDs release</w:t>
+      </w:r>
+    </w:p>
+    <w:p>
+      <w:pPr>
+        <w:pStyle w:val="ListParagraph"/>
+        <w:numPr>
+          <w:ilvl w:val="3"/>
+          <w:numId w:val="4"/>
+        </w:numPr>
+        <w:rPr>
+          <w:highlight w:val="yellow"/>
+          <w:lang w:val="en-US"/>
+        </w:rPr>
+      </w:pPr>
+      <w:r>
+        <w:rPr>
+          <w:highlight w:val="yellow"/>
+          <w:lang w:val="en-US"/>
+        </w:rPr>
+        <w:t>Brakes release</w:t>
       </w:r>
     </w:p>
     <w:p>
@@ -678,7 +875,7 @@
         <w:rPr>
           <w:lang w:val="en-US"/>
         </w:rPr>
-        <w:t>Timers.h</w:t>
+        <w:t>Flash_memory.h</w:t>
       </w:r>
       <w:proofErr w:type="spellEnd"/>
       <w:r>
@@ -703,8 +900,28 @@
         <w:rPr>
           <w:lang w:val="en-US"/>
         </w:rPr>
-        <w:t>Time-out flags</w:t>
-      </w:r>
+        <w:t>Manage flash memory writes/reads</w:t>
+      </w:r>
+    </w:p>
+    <w:p>
+      <w:pPr>
+        <w:pStyle w:val="ListParagraph"/>
+        <w:numPr>
+          <w:ilvl w:val="1"/>
+          <w:numId w:val="4"/>
+        </w:numPr>
+        <w:rPr>
+          <w:lang w:val="en-US"/>
+        </w:rPr>
+      </w:pPr>
+      <w:proofErr w:type="spellStart"/>
+      <w:r>
+        <w:rPr>
+          <w:lang w:val="en-US"/>
+        </w:rPr>
+        <w:t>Data_temp_storage.h</w:t>
+      </w:r>
+      <w:proofErr w:type="spellEnd"/>
     </w:p>
     <w:p>
       <w:pPr>
@@ -721,7 +938,33 @@
         <w:rPr>
           <w:lang w:val="en-US"/>
         </w:rPr>
-        <w:t>Time-out variables</w:t>
+        <w:t>Storage of constant values for off-board testing</w:t>
+      </w:r>
+    </w:p>
+    <w:p>
+      <w:pPr>
+        <w:pStyle w:val="ListParagraph"/>
+        <w:numPr>
+          <w:ilvl w:val="1"/>
+          <w:numId w:val="4"/>
+        </w:numPr>
+        <w:rPr>
+          <w:lang w:val="en-US"/>
+        </w:rPr>
+      </w:pPr>
+      <w:proofErr w:type="spellStart"/>
+      <w:r>
+        <w:rPr>
+          <w:lang w:val="en-US"/>
+        </w:rPr>
+        <w:t>Data_operation.h</w:t>
+      </w:r>
+      <w:proofErr w:type="spellEnd"/>
+      <w:r>
+        <w:rPr>
+          <w:lang w:val="en-US"/>
+        </w:rPr>
+        <w:t>/.c</w:t>
       </w:r>
     </w:p>
     <w:p>
@@ -739,7 +982,67 @@
         <w:rPr>
           <w:lang w:val="en-US"/>
         </w:rPr>
-        <w:t>Init main clock</w:t>
+        <w:t>Correlation</w:t>
+      </w:r>
+      <w:r>
+        <w:rPr>
+          <w:lang w:val="en-US"/>
+        </w:rPr>
+        <w:t xml:space="preserve"> algorithms</w:t>
+      </w:r>
+    </w:p>
+    <w:p>
+      <w:pPr>
+        <w:pStyle w:val="ListParagraph"/>
+        <w:numPr>
+          <w:ilvl w:val="3"/>
+          <w:numId w:val="4"/>
+        </w:numPr>
+        <w:rPr>
+          <w:lang w:val="en-US"/>
+        </w:rPr>
+      </w:pPr>
+      <w:r>
+        <w:rPr>
+          <w:lang w:val="en-US"/>
+        </w:rPr>
+        <w:t>Auto-correlation</w:t>
+      </w:r>
+    </w:p>
+    <w:p>
+      <w:pPr>
+        <w:pStyle w:val="ListParagraph"/>
+        <w:numPr>
+          <w:ilvl w:val="3"/>
+          <w:numId w:val="4"/>
+        </w:numPr>
+        <w:rPr>
+          <w:lang w:val="en-US"/>
+        </w:rPr>
+      </w:pPr>
+      <w:r>
+        <w:rPr>
+          <w:lang w:val="en-US"/>
+        </w:rPr>
+        <w:t>Exact Match</w:t>
+      </w:r>
+    </w:p>
+    <w:p>
+      <w:pPr>
+        <w:pStyle w:val="ListParagraph"/>
+        <w:numPr>
+          <w:ilvl w:val="3"/>
+          <w:numId w:val="4"/>
+        </w:numPr>
+        <w:rPr>
+          <w:lang w:val="en-US"/>
+        </w:rPr>
+      </w:pPr>
+      <w:r>
+        <w:rPr>
+          <w:lang w:val="en-US"/>
+        </w:rPr>
+        <w:t>Sum of Absolute Differences</w:t>
       </w:r>
     </w:p>
     <w:p>
@@ -757,7 +1060,7 @@
         <w:rPr>
           <w:lang w:val="en-US"/>
         </w:rPr>
-        <w:t>Init timer A0, A1, B0</w:t>
+        <w:t>Correlation windows handling</w:t>
       </w:r>
     </w:p>
     <w:p>
@@ -775,7 +1078,7 @@
         <w:rPr>
           <w:lang w:val="en-US"/>
         </w:rPr>
-        <w:t>Variable delays</w:t>
+        <w:t>Correlation dumping incorrect samples</w:t>
       </w:r>
     </w:p>
     <w:p>
@@ -793,7 +1096,8 @@
         <w:rPr>
           <w:lang w:val="en-US"/>
         </w:rPr>
-        <w:t>PWM signal generation</w:t>
+        <w:lastRenderedPageBreak/>
+        <w:t>Correlation thresholds</w:t>
       </w:r>
     </w:p>
     <w:p>
@@ -811,7 +1115,67 @@
         <w:rPr>
           <w:lang w:val="en-US"/>
         </w:rPr>
-        <w:t xml:space="preserve">Interrupts for time-out features </w:t>
+        <w:t>Correlation clearing buffers</w:t>
+      </w:r>
+    </w:p>
+    <w:p>
+      <w:pPr>
+        <w:pStyle w:val="ListParagraph"/>
+        <w:numPr>
+          <w:ilvl w:val="2"/>
+          <w:numId w:val="4"/>
+        </w:numPr>
+        <w:rPr>
+          <w:lang w:val="en-US"/>
+        </w:rPr>
+      </w:pPr>
+      <w:r>
+        <w:rPr>
+          <w:lang w:val="en-US"/>
+        </w:rPr>
+        <w:t xml:space="preserve">New-lap-finding functions </w:t>
+      </w:r>
+    </w:p>
+    <w:p>
+      <w:pPr>
+        <w:pStyle w:val="ListParagraph"/>
+        <w:numPr>
+          <w:ilvl w:val="2"/>
+          <w:numId w:val="4"/>
+        </w:numPr>
+        <w:rPr>
+          <w:lang w:val="en-US"/>
+        </w:rPr>
+      </w:pPr>
+      <w:r>
+        <w:rPr>
+          <w:lang w:val="en-US"/>
+        </w:rPr>
+        <w:t xml:space="preserve">Convolution functions </w:t>
+      </w:r>
+    </w:p>
+    <w:p>
+      <w:pPr>
+        <w:pStyle w:val="ListParagraph"/>
+        <w:numPr>
+          <w:ilvl w:val="2"/>
+          <w:numId w:val="4"/>
+        </w:numPr>
+        <w:rPr>
+          <w:lang w:val="en-US"/>
+        </w:rPr>
+      </w:pPr>
+      <w:r>
+        <w:rPr>
+          <w:lang w:val="en-US"/>
+        </w:rPr>
+        <w:t xml:space="preserve">Complex </w:t>
+      </w:r>
+      <w:r>
+        <w:rPr>
+          <w:lang w:val="en-US"/>
+        </w:rPr>
+        <w:t xml:space="preserve">Bluetooth user debug handling </w:t>
       </w:r>
     </w:p>
     <w:p>
@@ -830,7 +1194,7 @@
         <w:rPr>
           <w:lang w:val="en-US"/>
         </w:rPr>
-        <w:t>Flash_memory.h</w:t>
+        <w:t>Aux.h</w:t>
       </w:r>
       <w:proofErr w:type="spellEnd"/>
       <w:r>
@@ -848,35 +1212,17 @@
           <w:numId w:val="4"/>
         </w:numPr>
         <w:rPr>
-          <w:lang w:val="en-US"/>
-        </w:rPr>
-      </w:pPr>
-      <w:r>
-        <w:rPr>
-          <w:lang w:val="en-US"/>
-        </w:rPr>
-        <w:t>Manage flash memory writes/reads</w:t>
-      </w:r>
-    </w:p>
-    <w:p>
-      <w:pPr>
-        <w:pStyle w:val="ListParagraph"/>
-        <w:numPr>
-          <w:ilvl w:val="1"/>
-          <w:numId w:val="4"/>
-        </w:numPr>
-        <w:rPr>
-          <w:lang w:val="en-US"/>
-        </w:rPr>
-      </w:pPr>
-      <w:proofErr w:type="spellStart"/>
-      <w:r>
-        <w:rPr>
-          <w:lang w:val="en-US"/>
-        </w:rPr>
-        <w:t>Data_temp_storage.h</w:t>
-      </w:r>
-      <w:proofErr w:type="spellEnd"/>
+          <w:highlight w:val="yellow"/>
+          <w:lang w:val="en-US"/>
+        </w:rPr>
+      </w:pPr>
+      <w:r>
+        <w:rPr>
+          <w:highlight w:val="yellow"/>
+          <w:lang w:val="en-US"/>
+        </w:rPr>
+        <w:t xml:space="preserve">Use saved data for simpler developing </w:t>
+      </w:r>
     </w:p>
     <w:p>
       <w:pPr>
@@ -893,33 +1239,7 @@
         <w:rPr>
           <w:lang w:val="en-US"/>
         </w:rPr>
-        <w:t>Storage of constant values for off-board testing</w:t>
-      </w:r>
-    </w:p>
-    <w:p>
-      <w:pPr>
-        <w:pStyle w:val="ListParagraph"/>
-        <w:numPr>
-          <w:ilvl w:val="1"/>
-          <w:numId w:val="4"/>
-        </w:numPr>
-        <w:rPr>
-          <w:lang w:val="en-US"/>
-        </w:rPr>
-      </w:pPr>
-      <w:proofErr w:type="spellStart"/>
-      <w:r>
-        <w:rPr>
-          <w:lang w:val="en-US"/>
-        </w:rPr>
-        <w:t>Data_operation.h</w:t>
-      </w:r>
-      <w:proofErr w:type="spellEnd"/>
-      <w:r>
-        <w:rPr>
-          <w:lang w:val="en-US"/>
-        </w:rPr>
-        <w:t>/.c</w:t>
+        <w:t>Simple car control</w:t>
       </w:r>
     </w:p>
     <w:p>
@@ -930,20 +1250,16 @@
           <w:numId w:val="4"/>
         </w:numPr>
         <w:rPr>
-          <w:lang w:val="en-US"/>
-        </w:rPr>
-      </w:pPr>
-      <w:r>
-        <w:rPr>
-          <w:lang w:val="en-US"/>
-        </w:rPr>
-        <w:t>Correlation</w:t>
-      </w:r>
-      <w:r>
-        <w:rPr>
-          <w:lang w:val="en-US"/>
-        </w:rPr>
-        <w:t xml:space="preserve"> algorithms</w:t>
+          <w:highlight w:val="yellow"/>
+          <w:lang w:val="en-US"/>
+        </w:rPr>
+      </w:pPr>
+      <w:r>
+        <w:rPr>
+          <w:highlight w:val="yellow"/>
+          <w:lang w:val="en-US"/>
+        </w:rPr>
+        <w:t xml:space="preserve">Smart LEDs control </w:t>
       </w:r>
     </w:p>
     <w:p>
@@ -961,7 +1277,7 @@
         <w:rPr>
           <w:lang w:val="en-US"/>
         </w:rPr>
-        <w:t>Auto-correlation</w:t>
+        <w:t>Different axis handling</w:t>
       </w:r>
     </w:p>
     <w:p>
@@ -979,7 +1295,7 @@
         <w:rPr>
           <w:lang w:val="en-US"/>
         </w:rPr>
-        <w:t>Exact Match</w:t>
+        <w:t>LED handling</w:t>
       </w:r>
     </w:p>
     <w:p>
@@ -997,7 +1313,25 @@
         <w:rPr>
           <w:lang w:val="en-US"/>
         </w:rPr>
-        <w:t>Sum of Absolute Differences</w:t>
+        <w:t>Speed handling</w:t>
+      </w:r>
+    </w:p>
+    <w:p>
+      <w:pPr>
+        <w:pStyle w:val="ListParagraph"/>
+        <w:numPr>
+          <w:ilvl w:val="3"/>
+          <w:numId w:val="4"/>
+        </w:numPr>
+        <w:rPr>
+          <w:lang w:val="en-US"/>
+        </w:rPr>
+      </w:pPr>
+      <w:r>
+        <w:rPr>
+          <w:lang w:val="en-US"/>
+        </w:rPr>
+        <w:t>Bluetooth debug for Phyton script</w:t>
       </w:r>
     </w:p>
     <w:p>
@@ -1015,7 +1349,285 @@
         <w:rPr>
           <w:lang w:val="en-US"/>
         </w:rPr>
-        <w:t>Correlation windows handling</w:t>
+        <w:t>FSM car control</w:t>
+      </w:r>
+    </w:p>
+    <w:p>
+      <w:pPr>
+        <w:pStyle w:val="ListParagraph"/>
+        <w:numPr>
+          <w:ilvl w:val="3"/>
+          <w:numId w:val="4"/>
+        </w:numPr>
+        <w:rPr>
+          <w:lang w:val="en-US"/>
+        </w:rPr>
+      </w:pPr>
+      <w:r>
+        <w:rPr>
+          <w:lang w:val="en-US"/>
+        </w:rPr>
+        <w:t>Handling Ref-lap, Run-lap, Stop, Error, Debug, Recovery, Reset states</w:t>
+      </w:r>
+    </w:p>
+    <w:p>
+      <w:pPr>
+        <w:pStyle w:val="ListParagraph"/>
+        <w:numPr>
+          <w:ilvl w:val="3"/>
+          <w:numId w:val="4"/>
+        </w:numPr>
+        <w:rPr>
+          <w:lang w:val="en-US"/>
+        </w:rPr>
+      </w:pPr>
+      <w:r>
+        <w:rPr>
+          <w:lang w:val="en-US"/>
+        </w:rPr>
+        <w:t>States transmission</w:t>
+      </w:r>
+    </w:p>
+    <w:p>
+      <w:pPr>
+        <w:pStyle w:val="ListParagraph"/>
+        <w:numPr>
+          <w:ilvl w:val="3"/>
+          <w:numId w:val="4"/>
+        </w:numPr>
+        <w:rPr>
+          <w:lang w:val="en-US"/>
+        </w:rPr>
+      </w:pPr>
+      <w:r>
+        <w:rPr>
+          <w:lang w:val="en-US"/>
+        </w:rPr>
+        <w:t>Z-axis handling</w:t>
+      </w:r>
+    </w:p>
+    <w:p>
+      <w:pPr>
+        <w:pStyle w:val="ListParagraph"/>
+        <w:numPr>
+          <w:ilvl w:val="3"/>
+          <w:numId w:val="4"/>
+        </w:numPr>
+        <w:rPr>
+          <w:lang w:val="en-US"/>
+        </w:rPr>
+      </w:pPr>
+      <w:r>
+        <w:rPr>
+          <w:lang w:val="en-US"/>
+        </w:rPr>
+        <w:t>LED handling</w:t>
+      </w:r>
+    </w:p>
+    <w:p>
+      <w:pPr>
+        <w:pStyle w:val="ListParagraph"/>
+        <w:numPr>
+          <w:ilvl w:val="3"/>
+          <w:numId w:val="4"/>
+        </w:numPr>
+        <w:rPr>
+          <w:lang w:val="en-US"/>
+        </w:rPr>
+      </w:pPr>
+      <w:r>
+        <w:rPr>
+          <w:lang w:val="en-US"/>
+        </w:rPr>
+        <w:t>Map saving</w:t>
+      </w:r>
+    </w:p>
+    <w:p>
+      <w:pPr>
+        <w:pStyle w:val="ListParagraph"/>
+        <w:numPr>
+          <w:ilvl w:val="3"/>
+          <w:numId w:val="4"/>
+        </w:numPr>
+        <w:rPr>
+          <w:lang w:val="en-US"/>
+        </w:rPr>
+      </w:pPr>
+      <w:r>
+        <w:rPr>
+          <w:lang w:val="en-US"/>
+        </w:rPr>
+        <w:t>Correlation performing</w:t>
+      </w:r>
+    </w:p>
+    <w:p>
+      <w:pPr>
+        <w:pStyle w:val="ListParagraph"/>
+        <w:numPr>
+          <w:ilvl w:val="3"/>
+          <w:numId w:val="4"/>
+        </w:numPr>
+        <w:rPr>
+          <w:lang w:val="en-US"/>
+        </w:rPr>
+      </w:pPr>
+      <w:r>
+        <w:rPr>
+          <w:lang w:val="en-US"/>
+        </w:rPr>
+        <w:t>Proper braking LEDs handling</w:t>
+      </w:r>
+    </w:p>
+    <w:p>
+      <w:pPr>
+        <w:pStyle w:val="ListParagraph"/>
+        <w:numPr>
+          <w:ilvl w:val="3"/>
+          <w:numId w:val="4"/>
+        </w:numPr>
+        <w:rPr>
+          <w:lang w:val="en-US"/>
+        </w:rPr>
+      </w:pPr>
+      <w:r>
+        <w:rPr>
+          <w:lang w:val="en-US"/>
+        </w:rPr>
+        <w:t>Complex speed handling</w:t>
+      </w:r>
+    </w:p>
+    <w:p>
+      <w:pPr>
+        <w:pStyle w:val="ListParagraph"/>
+        <w:numPr>
+          <w:ilvl w:val="3"/>
+          <w:numId w:val="4"/>
+        </w:numPr>
+        <w:rPr>
+          <w:lang w:val="en-US"/>
+        </w:rPr>
+      </w:pPr>
+      <w:r>
+        <w:rPr>
+          <w:lang w:val="en-US"/>
+        </w:rPr>
+        <w:t>Complex map creating</w:t>
+      </w:r>
+    </w:p>
+    <w:p>
+      <w:pPr>
+        <w:pStyle w:val="ListParagraph"/>
+        <w:numPr>
+          <w:ilvl w:val="3"/>
+          <w:numId w:val="4"/>
+        </w:numPr>
+        <w:rPr>
+          <w:lang w:val="en-US"/>
+        </w:rPr>
+      </w:pPr>
+      <w:r>
+        <w:rPr>
+          <w:lang w:val="en-US"/>
+        </w:rPr>
+        <w:t>Recovery</w:t>
+      </w:r>
+      <w:r>
+        <w:rPr>
+          <w:lang w:val="en-US"/>
+        </w:rPr>
+        <w:t xml:space="preserve"> and reset</w:t>
+      </w:r>
+    </w:p>
+    <w:p>
+      <w:pPr>
+        <w:pStyle w:val="ListParagraph"/>
+        <w:numPr>
+          <w:ilvl w:val="3"/>
+          <w:numId w:val="4"/>
+        </w:numPr>
+        <w:rPr>
+          <w:lang w:val="en-US"/>
+        </w:rPr>
+      </w:pPr>
+      <w:r>
+        <w:rPr>
+          <w:lang w:val="en-US"/>
+        </w:rPr>
+        <w:t>Complex debug possible</w:t>
+      </w:r>
+    </w:p>
+    <w:p>
+      <w:pPr>
+        <w:pStyle w:val="ListParagraph"/>
+        <w:numPr>
+          <w:ilvl w:val="3"/>
+          <w:numId w:val="4"/>
+        </w:numPr>
+        <w:rPr>
+          <w:lang w:val="en-US"/>
+        </w:rPr>
+      </w:pPr>
+      <w:r>
+        <w:rPr>
+          <w:lang w:val="en-US"/>
+        </w:rPr>
+        <w:t>Possible training on pre-saved data</w:t>
+      </w:r>
+    </w:p>
+    <w:p>
+      <w:pPr>
+        <w:pStyle w:val="ListParagraph"/>
+        <w:numPr>
+          <w:ilvl w:val="3"/>
+          <w:numId w:val="4"/>
+        </w:numPr>
+        <w:rPr>
+          <w:lang w:val="en-US"/>
+        </w:rPr>
+      </w:pPr>
+      <w:r>
+        <w:rPr>
+          <w:lang w:val="en-US"/>
+        </w:rPr>
+        <w:t>Lap counter</w:t>
+      </w:r>
+    </w:p>
+    <w:p>
+      <w:pPr>
+        <w:pStyle w:val="ListParagraph"/>
+        <w:numPr>
+          <w:ilvl w:val="3"/>
+          <w:numId w:val="4"/>
+        </w:numPr>
+        <w:rPr>
+          <w:highlight w:val="yellow"/>
+          <w:lang w:val="en-US"/>
+        </w:rPr>
+      </w:pPr>
+      <w:r>
+        <w:rPr>
+          <w:highlight w:val="yellow"/>
+          <w:lang w:val="en-US"/>
+        </w:rPr>
+        <w:t>Speed translating for code post-processing</w:t>
+      </w:r>
+    </w:p>
+    <w:p>
+      <w:pPr>
+        <w:pStyle w:val="ListParagraph"/>
+        <w:numPr>
+          <w:ilvl w:val="3"/>
+          <w:numId w:val="4"/>
+        </w:numPr>
+        <w:rPr>
+          <w:lang w:val="en-US"/>
+        </w:rPr>
+      </w:pPr>
+      <w:r>
+        <w:rPr>
+          <w:lang w:val="en-US"/>
+        </w:rPr>
+        <w:t>Speed adjusting</w:t>
       </w:r>
     </w:p>
     <w:p>
@@ -1033,148 +1645,7 @@
         <w:rPr>
           <w:lang w:val="en-US"/>
         </w:rPr>
-        <w:t>Correlation dumping incorrect samples</w:t>
-      </w:r>
-    </w:p>
-    <w:p>
-      <w:pPr>
-        <w:pStyle w:val="ListParagraph"/>
-        <w:numPr>
-          <w:ilvl w:val="2"/>
-          <w:numId w:val="4"/>
-        </w:numPr>
-        <w:rPr>
-          <w:lang w:val="en-US"/>
-        </w:rPr>
-      </w:pPr>
-      <w:r>
-        <w:rPr>
-          <w:lang w:val="en-US"/>
-        </w:rPr>
-        <w:t>Correlation thresholds</w:t>
-      </w:r>
-    </w:p>
-    <w:p>
-      <w:pPr>
-        <w:pStyle w:val="ListParagraph"/>
-        <w:numPr>
-          <w:ilvl w:val="2"/>
-          <w:numId w:val="4"/>
-        </w:numPr>
-        <w:rPr>
-          <w:lang w:val="en-US"/>
-        </w:rPr>
-      </w:pPr>
-      <w:r>
-        <w:rPr>
-          <w:lang w:val="en-US"/>
-        </w:rPr>
-        <w:t>Correlation clearing buffers</w:t>
-      </w:r>
-    </w:p>
-    <w:p>
-      <w:pPr>
-        <w:pStyle w:val="ListParagraph"/>
-        <w:numPr>
-          <w:ilvl w:val="2"/>
-          <w:numId w:val="4"/>
-        </w:numPr>
-        <w:rPr>
-          <w:lang w:val="en-US"/>
-        </w:rPr>
-      </w:pPr>
-      <w:r>
-        <w:rPr>
-          <w:lang w:val="en-US"/>
-        </w:rPr>
-        <w:t xml:space="preserve">New-lap-finding functions </w:t>
-      </w:r>
-    </w:p>
-    <w:p>
-      <w:pPr>
-        <w:pStyle w:val="ListParagraph"/>
-        <w:numPr>
-          <w:ilvl w:val="2"/>
-          <w:numId w:val="4"/>
-        </w:numPr>
-        <w:rPr>
-          <w:lang w:val="en-US"/>
-        </w:rPr>
-      </w:pPr>
-      <w:r>
-        <w:rPr>
-          <w:lang w:val="en-US"/>
-        </w:rPr>
-        <w:lastRenderedPageBreak/>
-        <w:t xml:space="preserve">Convolution functions </w:t>
-      </w:r>
-    </w:p>
-    <w:p>
-      <w:pPr>
-        <w:pStyle w:val="ListParagraph"/>
-        <w:numPr>
-          <w:ilvl w:val="2"/>
-          <w:numId w:val="4"/>
-        </w:numPr>
-        <w:rPr>
-          <w:lang w:val="en-US"/>
-        </w:rPr>
-      </w:pPr>
-      <w:r>
-        <w:rPr>
-          <w:lang w:val="en-US"/>
-        </w:rPr>
-        <w:t xml:space="preserve">Complex </w:t>
-      </w:r>
-      <w:r>
-        <w:rPr>
-          <w:lang w:val="en-US"/>
-        </w:rPr>
-        <w:t xml:space="preserve">Bluetooth user debug handling </w:t>
-      </w:r>
-    </w:p>
-    <w:p>
-      <w:pPr>
-        <w:pStyle w:val="ListParagraph"/>
-        <w:numPr>
-          <w:ilvl w:val="1"/>
-          <w:numId w:val="4"/>
-        </w:numPr>
-        <w:rPr>
-          <w:lang w:val="en-US"/>
-        </w:rPr>
-      </w:pPr>
-      <w:proofErr w:type="spellStart"/>
-      <w:r>
-        <w:rPr>
-          <w:lang w:val="en-US"/>
-        </w:rPr>
-        <w:t>Aux.h</w:t>
-      </w:r>
-      <w:proofErr w:type="spellEnd"/>
-      <w:r>
-        <w:rPr>
-          <w:lang w:val="en-US"/>
-        </w:rPr>
-        <w:t>/.c</w:t>
-      </w:r>
-    </w:p>
-    <w:p>
-      <w:pPr>
-        <w:pStyle w:val="ListParagraph"/>
-        <w:numPr>
-          <w:ilvl w:val="2"/>
-          <w:numId w:val="4"/>
-        </w:numPr>
-        <w:rPr>
-          <w:lang w:val="en-US"/>
-        </w:rPr>
-      </w:pPr>
-      <w:r>
-        <w:rPr>
-          <w:lang w:val="en-US"/>
-        </w:rPr>
-        <w:t>Simple car control</w:t>
+        <w:t>MAP</w:t>
       </w:r>
     </w:p>
     <w:p>
@@ -1192,7 +1663,7 @@
         <w:rPr>
           <w:lang w:val="en-US"/>
         </w:rPr>
-        <w:t>Different axis handling</w:t>
+        <w:t>Map saving</w:t>
       </w:r>
     </w:p>
     <w:p>
@@ -1210,7 +1681,7 @@
         <w:rPr>
           <w:lang w:val="en-US"/>
         </w:rPr>
-        <w:t>LED handling</w:t>
+        <w:t>Map showing</w:t>
       </w:r>
     </w:p>
     <w:p>
@@ -1228,369 +1699,20 @@
         <w:rPr>
           <w:lang w:val="en-US"/>
         </w:rPr>
-        <w:t>Speed handling</w:t>
-      </w:r>
-    </w:p>
-    <w:p>
-      <w:pPr>
-        <w:pStyle w:val="ListParagraph"/>
-        <w:numPr>
-          <w:ilvl w:val="3"/>
-          <w:numId w:val="4"/>
-        </w:numPr>
-        <w:rPr>
-          <w:lang w:val="en-US"/>
-        </w:rPr>
-      </w:pPr>
-      <w:r>
-        <w:rPr>
-          <w:lang w:val="en-US"/>
-        </w:rPr>
-        <w:t>Bluetooth debug for Phyton script</w:t>
-      </w:r>
-    </w:p>
-    <w:p>
-      <w:pPr>
-        <w:pStyle w:val="ListParagraph"/>
-        <w:numPr>
-          <w:ilvl w:val="2"/>
-          <w:numId w:val="4"/>
-        </w:numPr>
-        <w:rPr>
-          <w:lang w:val="en-US"/>
-        </w:rPr>
-      </w:pPr>
-      <w:r>
-        <w:rPr>
-          <w:lang w:val="en-US"/>
-        </w:rPr>
-        <w:t>FSM car control</w:t>
-      </w:r>
-    </w:p>
-    <w:p>
-      <w:pPr>
-        <w:pStyle w:val="ListParagraph"/>
-        <w:numPr>
-          <w:ilvl w:val="3"/>
-          <w:numId w:val="4"/>
-        </w:numPr>
-        <w:rPr>
-          <w:lang w:val="en-US"/>
-        </w:rPr>
-      </w:pPr>
-      <w:r>
-        <w:rPr>
-          <w:lang w:val="en-US"/>
-        </w:rPr>
-        <w:t>Handling Ref-lap, Run-lap, Stop, Error, Debug, Recovery, Reset states</w:t>
-      </w:r>
-    </w:p>
-    <w:p>
-      <w:pPr>
-        <w:pStyle w:val="ListParagraph"/>
-        <w:numPr>
-          <w:ilvl w:val="3"/>
-          <w:numId w:val="4"/>
-        </w:numPr>
-        <w:rPr>
-          <w:lang w:val="en-US"/>
-        </w:rPr>
-      </w:pPr>
-      <w:r>
-        <w:rPr>
-          <w:lang w:val="en-US"/>
-        </w:rPr>
-        <w:t>States transmission</w:t>
-      </w:r>
-    </w:p>
-    <w:p>
-      <w:pPr>
-        <w:pStyle w:val="ListParagraph"/>
-        <w:numPr>
-          <w:ilvl w:val="3"/>
-          <w:numId w:val="4"/>
-        </w:numPr>
-        <w:rPr>
-          <w:lang w:val="en-US"/>
-        </w:rPr>
-      </w:pPr>
-      <w:r>
-        <w:rPr>
-          <w:lang w:val="en-US"/>
-        </w:rPr>
-        <w:t>Z-axis handling</w:t>
-      </w:r>
-    </w:p>
-    <w:p>
-      <w:pPr>
-        <w:pStyle w:val="ListParagraph"/>
-        <w:numPr>
-          <w:ilvl w:val="3"/>
-          <w:numId w:val="4"/>
-        </w:numPr>
-        <w:rPr>
-          <w:lang w:val="en-US"/>
-        </w:rPr>
-      </w:pPr>
-      <w:r>
-        <w:rPr>
-          <w:lang w:val="en-US"/>
-        </w:rPr>
-        <w:t>LED handling</w:t>
-      </w:r>
-    </w:p>
-    <w:p>
-      <w:pPr>
-        <w:pStyle w:val="ListParagraph"/>
-        <w:numPr>
-          <w:ilvl w:val="3"/>
-          <w:numId w:val="4"/>
-        </w:numPr>
-        <w:rPr>
-          <w:lang w:val="en-US"/>
-        </w:rPr>
-      </w:pPr>
-      <w:r>
-        <w:rPr>
-          <w:lang w:val="en-US"/>
-        </w:rPr>
-        <w:t>Map saving</w:t>
-      </w:r>
-    </w:p>
-    <w:p>
-      <w:pPr>
-        <w:pStyle w:val="ListParagraph"/>
-        <w:numPr>
-          <w:ilvl w:val="3"/>
-          <w:numId w:val="4"/>
-        </w:numPr>
-        <w:rPr>
-          <w:lang w:val="en-US"/>
-        </w:rPr>
-      </w:pPr>
-      <w:r>
-        <w:rPr>
-          <w:lang w:val="en-US"/>
-        </w:rPr>
-        <w:t>Correlation performing</w:t>
-      </w:r>
-    </w:p>
-    <w:p>
-      <w:pPr>
-        <w:pStyle w:val="ListParagraph"/>
-        <w:numPr>
-          <w:ilvl w:val="3"/>
-          <w:numId w:val="4"/>
-        </w:numPr>
-        <w:rPr>
-          <w:lang w:val="en-US"/>
-        </w:rPr>
-      </w:pPr>
-      <w:r>
-        <w:rPr>
-          <w:lang w:val="en-US"/>
-        </w:rPr>
-        <w:t>Proper braking LEDs handling</w:t>
-      </w:r>
-    </w:p>
-    <w:p>
-      <w:pPr>
-        <w:pStyle w:val="ListParagraph"/>
-        <w:numPr>
-          <w:ilvl w:val="3"/>
-          <w:numId w:val="4"/>
-        </w:numPr>
-        <w:rPr>
-          <w:lang w:val="en-US"/>
-        </w:rPr>
-      </w:pPr>
-      <w:r>
-        <w:rPr>
-          <w:lang w:val="en-US"/>
-        </w:rPr>
-        <w:t>Complex speed handling</w:t>
-      </w:r>
-    </w:p>
-    <w:p>
-      <w:pPr>
-        <w:pStyle w:val="ListParagraph"/>
-        <w:numPr>
-          <w:ilvl w:val="3"/>
-          <w:numId w:val="4"/>
-        </w:numPr>
-        <w:rPr>
-          <w:lang w:val="en-US"/>
-        </w:rPr>
-      </w:pPr>
-      <w:r>
-        <w:rPr>
-          <w:lang w:val="en-US"/>
-        </w:rPr>
-        <w:t>Complex map creating</w:t>
-      </w:r>
-    </w:p>
-    <w:p>
-      <w:pPr>
-        <w:pStyle w:val="ListParagraph"/>
-        <w:numPr>
-          <w:ilvl w:val="3"/>
-          <w:numId w:val="4"/>
-        </w:numPr>
-        <w:rPr>
-          <w:lang w:val="en-US"/>
-        </w:rPr>
-      </w:pPr>
-      <w:r>
-        <w:rPr>
-          <w:lang w:val="en-US"/>
-        </w:rPr>
-        <w:t>Recovery</w:t>
-      </w:r>
-      <w:r>
-        <w:rPr>
-          <w:lang w:val="en-US"/>
-        </w:rPr>
-        <w:t xml:space="preserve"> and reset</w:t>
-      </w:r>
-    </w:p>
-    <w:p>
-      <w:pPr>
-        <w:pStyle w:val="ListParagraph"/>
-        <w:numPr>
-          <w:ilvl w:val="3"/>
-          <w:numId w:val="4"/>
-        </w:numPr>
-        <w:rPr>
-          <w:lang w:val="en-US"/>
-        </w:rPr>
-      </w:pPr>
-      <w:r>
-        <w:rPr>
-          <w:lang w:val="en-US"/>
-        </w:rPr>
-        <w:t>Complex debug possible</w:t>
-      </w:r>
-    </w:p>
-    <w:p>
-      <w:pPr>
-        <w:pStyle w:val="ListParagraph"/>
-        <w:numPr>
-          <w:ilvl w:val="3"/>
-          <w:numId w:val="4"/>
-        </w:numPr>
-        <w:rPr>
-          <w:lang w:val="en-US"/>
-        </w:rPr>
-      </w:pPr>
-      <w:r>
-        <w:rPr>
-          <w:lang w:val="en-US"/>
-        </w:rPr>
-        <w:t>Possible training on pre-saved data</w:t>
-      </w:r>
-    </w:p>
-    <w:p>
-      <w:pPr>
-        <w:pStyle w:val="ListParagraph"/>
-        <w:numPr>
-          <w:ilvl w:val="3"/>
-          <w:numId w:val="4"/>
-        </w:numPr>
-        <w:rPr>
-          <w:lang w:val="en-US"/>
-        </w:rPr>
-      </w:pPr>
-      <w:r>
-        <w:rPr>
-          <w:lang w:val="en-US"/>
-        </w:rPr>
-        <w:t>Lap counter</w:t>
-      </w:r>
-    </w:p>
-    <w:p>
-      <w:pPr>
-        <w:pStyle w:val="ListParagraph"/>
-        <w:numPr>
-          <w:ilvl w:val="2"/>
-          <w:numId w:val="4"/>
-        </w:numPr>
-        <w:rPr>
-          <w:lang w:val="en-US"/>
-        </w:rPr>
-      </w:pPr>
-      <w:r>
-        <w:rPr>
-          <w:lang w:val="en-US"/>
-        </w:rPr>
-        <w:t>MAP</w:t>
-      </w:r>
-    </w:p>
-    <w:p>
-      <w:pPr>
-        <w:pStyle w:val="ListParagraph"/>
-        <w:numPr>
-          <w:ilvl w:val="3"/>
-          <w:numId w:val="4"/>
-        </w:numPr>
-        <w:rPr>
-          <w:lang w:val="en-US"/>
-        </w:rPr>
-      </w:pPr>
-      <w:r>
-        <w:rPr>
-          <w:lang w:val="en-US"/>
-        </w:rPr>
-        <w:t>Map saving</w:t>
-      </w:r>
-    </w:p>
-    <w:p>
-      <w:pPr>
-        <w:pStyle w:val="ListParagraph"/>
-        <w:numPr>
-          <w:ilvl w:val="3"/>
-          <w:numId w:val="4"/>
-        </w:numPr>
-        <w:rPr>
-          <w:lang w:val="en-US"/>
-        </w:rPr>
-      </w:pPr>
-      <w:r>
-        <w:rPr>
-          <w:lang w:val="en-US"/>
-        </w:rPr>
-        <w:t>Map showing</w:t>
-      </w:r>
-    </w:p>
-    <w:p>
-      <w:pPr>
-        <w:pStyle w:val="ListParagraph"/>
-        <w:numPr>
-          <w:ilvl w:val="3"/>
-          <w:numId w:val="4"/>
-        </w:numPr>
+        <w:t>Map creating</w:t>
+      </w:r>
+      <w:r>
+        <w:rPr>
+          <w:lang w:val="en-US"/>
+        </w:rPr>
+        <w:t xml:space="preserve"> </w:t>
+      </w:r>
+      <w:r>
         <w:rPr>
           <w:highlight w:val="yellow"/>
           <w:lang w:val="en-US"/>
         </w:rPr>
-      </w:pPr>
-      <w:r>
-        <w:rPr>
-          <w:lang w:val="en-US"/>
-        </w:rPr>
-        <w:t>Map creating</w:t>
-      </w:r>
-      <w:r>
-        <w:rPr>
-          <w:lang w:val="en-US"/>
-        </w:rPr>
-        <w:t xml:space="preserve"> </w:t>
-      </w:r>
-      <w:r>
-        <w:rPr>
-          <w:highlight w:val="yellow"/>
-          <w:lang w:val="en-US"/>
-        </w:rPr>
-        <w:t>(in progress)</w:t>
+        <w:t>and segmenting</w:t>
       </w:r>
     </w:p>
     <w:p>
@@ -1900,6 +2022,7 @@
         <w:rPr>
           <w:lang w:val="en-US"/>
         </w:rPr>
+        <w:lastRenderedPageBreak/>
         <w:t xml:space="preserve">If calling correlations -&gt; jumps to </w:t>
       </w:r>
       <w:proofErr w:type="spellStart"/>
@@ -2018,19 +2141,942 @@
         <w:rPr>
           <w:lang w:val="en-US"/>
         </w:rPr>
+        <w:t>Runs here until external BLE control or possible stop-conditions are met.</w:t>
+      </w:r>
+    </w:p>
+    <w:p>
+      <w:pPr>
+        <w:rPr>
+          <w:lang w:val="en-US"/>
+        </w:rPr>
+      </w:pPr>
+    </w:p>
+    <w:p>
+      <w:pPr>
+        <w:rPr>
+          <w:rFonts w:asciiTheme="majorHAnsi" w:eastAsiaTheme="majorEastAsia" w:hAnsiTheme="majorHAnsi" w:cstheme="majorBidi"/>
+          <w:color w:val="0F4761" w:themeColor="accent1" w:themeShade="BF"/>
+          <w:sz w:val="40"/>
+          <w:szCs w:val="40"/>
+          <w:lang w:val="en-US"/>
+        </w:rPr>
+      </w:pPr>
+      <w:r>
+        <w:rPr>
+          <w:lang w:val="en-US"/>
+        </w:rPr>
+        <w:br w:type="page"/>
+      </w:r>
+    </w:p>
+    <w:p>
+      <w:pPr>
+        <w:pStyle w:val="Heading1"/>
+        <w:rPr>
+          <w:lang w:val="en-US"/>
+        </w:rPr>
+      </w:pPr>
+      <w:r>
+        <w:rPr>
+          <w:lang w:val="en-US"/>
+        </w:rPr>
         <w:lastRenderedPageBreak/>
-        <w:t>Runs here until external BLE control or possible stop-conditions are met.</w:t>
-      </w:r>
-    </w:p>
-    <w:p>
-      <w:pPr>
-        <w:rPr>
-          <w:lang w:val="en-US"/>
-        </w:rPr>
-      </w:pPr>
-    </w:p>
-    <w:p>
-      <w:pPr>
+        <w:t>Screenshots of the Command-line prints</w:t>
+      </w:r>
+    </w:p>
+    <w:p>
+      <w:pPr>
+        <w:pStyle w:val="Heading2"/>
+        <w:rPr>
+          <w:lang w:val="en-US"/>
+        </w:rPr>
+      </w:pPr>
+      <w:r>
+        <w:rPr>
+          <w:noProof/>
+          <w:lang w:val="en-US"/>
+        </w:rPr>
+        <w:drawing>
+          <wp:anchor distT="0" distB="0" distL="114300" distR="114300" simplePos="0" relativeHeight="251658240" behindDoc="0" locked="0" layoutInCell="1" allowOverlap="1" wp14:anchorId="7156279C" wp14:editId="53C91723">
+            <wp:simplePos x="0" y="0"/>
+            <wp:positionH relativeFrom="column">
+              <wp:posOffset>1692910</wp:posOffset>
+            </wp:positionH>
+            <wp:positionV relativeFrom="paragraph">
+              <wp:posOffset>374650</wp:posOffset>
+            </wp:positionV>
+            <wp:extent cx="2286000" cy="444500"/>
+            <wp:effectExtent l="0" t="0" r="0" b="0"/>
+            <wp:wrapTopAndBottom/>
+            <wp:docPr id="123839387" name="Picture 1"/>
+            <wp:cNvGraphicFramePr>
+              <a:graphicFrameLocks xmlns:a="http://schemas.openxmlformats.org/drawingml/2006/main" noChangeAspect="1"/>
+            </wp:cNvGraphicFramePr>
+            <a:graphic xmlns:a="http://schemas.openxmlformats.org/drawingml/2006/main">
+              <a:graphicData uri="http://schemas.openxmlformats.org/drawingml/2006/picture">
+                <pic:pic xmlns:pic="http://schemas.openxmlformats.org/drawingml/2006/picture">
+                  <pic:nvPicPr>
+                    <pic:cNvPr id="123839387" name="Picture 123839387"/>
+                    <pic:cNvPicPr/>
+                  </pic:nvPicPr>
+                  <pic:blipFill>
+                    <a:blip r:embed="rId5">
+                      <a:extLst>
+                        <a:ext uri="{28A0092B-C50C-407E-A947-70E740481C1C}">
+                          <a14:useLocalDpi xmlns:a14="http://schemas.microsoft.com/office/drawing/2010/main" val="0"/>
+                        </a:ext>
+                      </a:extLst>
+                    </a:blip>
+                    <a:stretch>
+                      <a:fillRect/>
+                    </a:stretch>
+                  </pic:blipFill>
+                  <pic:spPr>
+                    <a:xfrm>
+                      <a:off x="0" y="0"/>
+                      <a:ext cx="2286000" cy="444500"/>
+                    </a:xfrm>
+                    <a:prstGeom prst="rect">
+                      <a:avLst/>
+                    </a:prstGeom>
+                  </pic:spPr>
+                </pic:pic>
+              </a:graphicData>
+            </a:graphic>
+            <wp14:sizeRelH relativeFrom="page">
+              <wp14:pctWidth>0</wp14:pctWidth>
+            </wp14:sizeRelH>
+            <wp14:sizeRelV relativeFrom="page">
+              <wp14:pctHeight>0</wp14:pctHeight>
+            </wp14:sizeRelV>
+          </wp:anchor>
+        </w:drawing>
+      </w:r>
+      <w:proofErr w:type="spellStart"/>
+      <w:r>
+        <w:rPr>
+          <w:lang w:val="en-US"/>
+        </w:rPr>
+        <w:t>Start up</w:t>
+      </w:r>
+      <w:proofErr w:type="spellEnd"/>
+      <w:r>
+        <w:rPr>
+          <w:lang w:val="en-US"/>
+        </w:rPr>
+        <w:t xml:space="preserve"> title</w:t>
+      </w:r>
+    </w:p>
+    <w:p>
+      <w:pPr>
+        <w:pStyle w:val="Heading2"/>
+        <w:rPr>
+          <w:lang w:val="en-US"/>
+        </w:rPr>
+      </w:pPr>
+      <w:r>
+        <w:rPr>
+          <w:noProof/>
+          <w:lang w:val="en-US"/>
+        </w:rPr>
+        <w:drawing>
+          <wp:anchor distT="0" distB="0" distL="114300" distR="114300" simplePos="0" relativeHeight="251659264" behindDoc="0" locked="0" layoutInCell="1" allowOverlap="1" wp14:anchorId="17A1922F" wp14:editId="7114265E">
+            <wp:simplePos x="0" y="0"/>
+            <wp:positionH relativeFrom="column">
+              <wp:posOffset>1692593</wp:posOffset>
+            </wp:positionH>
+            <wp:positionV relativeFrom="paragraph">
+              <wp:posOffset>819150</wp:posOffset>
+            </wp:positionV>
+            <wp:extent cx="3670300" cy="4305300"/>
+            <wp:effectExtent l="0" t="0" r="0" b="0"/>
+            <wp:wrapTopAndBottom/>
+            <wp:docPr id="739716051" name="Picture 2" descr="A screenshot of a computer program&#10;&#10;Description automatically generated"/>
+            <wp:cNvGraphicFramePr>
+              <a:graphicFrameLocks xmlns:a="http://schemas.openxmlformats.org/drawingml/2006/main" noChangeAspect="1"/>
+            </wp:cNvGraphicFramePr>
+            <a:graphic xmlns:a="http://schemas.openxmlformats.org/drawingml/2006/main">
+              <a:graphicData uri="http://schemas.openxmlformats.org/drawingml/2006/picture">
+                <pic:pic xmlns:pic="http://schemas.openxmlformats.org/drawingml/2006/picture">
+                  <pic:nvPicPr>
+                    <pic:cNvPr id="739716051" name="Picture 2" descr="A screenshot of a computer program&#10;&#10;Description automatically generated"/>
+                    <pic:cNvPicPr/>
+                  </pic:nvPicPr>
+                  <pic:blipFill>
+                    <a:blip r:embed="rId6">
+                      <a:extLst>
+                        <a:ext uri="{28A0092B-C50C-407E-A947-70E740481C1C}">
+                          <a14:useLocalDpi xmlns:a14="http://schemas.microsoft.com/office/drawing/2010/main" val="0"/>
+                        </a:ext>
+                      </a:extLst>
+                    </a:blip>
+                    <a:stretch>
+                      <a:fillRect/>
+                    </a:stretch>
+                  </pic:blipFill>
+                  <pic:spPr>
+                    <a:xfrm>
+                      <a:off x="0" y="0"/>
+                      <a:ext cx="3670300" cy="4305300"/>
+                    </a:xfrm>
+                    <a:prstGeom prst="rect">
+                      <a:avLst/>
+                    </a:prstGeom>
+                  </pic:spPr>
+                </pic:pic>
+              </a:graphicData>
+            </a:graphic>
+            <wp14:sizeRelH relativeFrom="page">
+              <wp14:pctWidth>0</wp14:pctWidth>
+            </wp14:sizeRelH>
+            <wp14:sizeRelV relativeFrom="page">
+              <wp14:pctHeight>0</wp14:pctHeight>
+            </wp14:sizeRelV>
+          </wp:anchor>
+        </w:drawing>
+      </w:r>
+      <w:r>
+        <w:rPr>
+          <w:lang w:val="en-US"/>
+        </w:rPr>
+        <w:t>Commands</w:t>
+      </w:r>
+    </w:p>
+    <w:p>
+      <w:pPr>
+        <w:pStyle w:val="Heading2"/>
+        <w:rPr>
+          <w:lang w:val="en-US"/>
+        </w:rPr>
+      </w:pPr>
+      <w:r>
+        <w:rPr>
+          <w:noProof/>
+          <w:lang w:val="en-US"/>
+        </w:rPr>
+        <w:drawing>
+          <wp:anchor distT="0" distB="0" distL="114300" distR="114300" simplePos="0" relativeHeight="251661312" behindDoc="0" locked="0" layoutInCell="1" allowOverlap="1" wp14:anchorId="4C700345" wp14:editId="320F6A2F">
+            <wp:simplePos x="0" y="0"/>
+            <wp:positionH relativeFrom="column">
+              <wp:posOffset>1714341</wp:posOffset>
+            </wp:positionH>
+            <wp:positionV relativeFrom="paragraph">
+              <wp:posOffset>4652645</wp:posOffset>
+            </wp:positionV>
+            <wp:extent cx="3390900" cy="673100"/>
+            <wp:effectExtent l="0" t="0" r="0" b="0"/>
+            <wp:wrapTopAndBottom/>
+            <wp:docPr id="2036973291" name="Picture 4" descr="A green text on a white background&#10;&#10;Description automatically generated"/>
+            <wp:cNvGraphicFramePr>
+              <a:graphicFrameLocks xmlns:a="http://schemas.openxmlformats.org/drawingml/2006/main" noChangeAspect="1"/>
+            </wp:cNvGraphicFramePr>
+            <a:graphic xmlns:a="http://schemas.openxmlformats.org/drawingml/2006/main">
+              <a:graphicData uri="http://schemas.openxmlformats.org/drawingml/2006/picture">
+                <pic:pic xmlns:pic="http://schemas.openxmlformats.org/drawingml/2006/picture">
+                  <pic:nvPicPr>
+                    <pic:cNvPr id="2036973291" name="Picture 4" descr="A green text on a white background&#10;&#10;Description automatically generated"/>
+                    <pic:cNvPicPr/>
+                  </pic:nvPicPr>
+                  <pic:blipFill>
+                    <a:blip r:embed="rId7">
+                      <a:extLst>
+                        <a:ext uri="{28A0092B-C50C-407E-A947-70E740481C1C}">
+                          <a14:useLocalDpi xmlns:a14="http://schemas.microsoft.com/office/drawing/2010/main" val="0"/>
+                        </a:ext>
+                      </a:extLst>
+                    </a:blip>
+                    <a:stretch>
+                      <a:fillRect/>
+                    </a:stretch>
+                  </pic:blipFill>
+                  <pic:spPr>
+                    <a:xfrm>
+                      <a:off x="0" y="0"/>
+                      <a:ext cx="3390900" cy="673100"/>
+                    </a:xfrm>
+                    <a:prstGeom prst="rect">
+                      <a:avLst/>
+                    </a:prstGeom>
+                  </pic:spPr>
+                </pic:pic>
+              </a:graphicData>
+            </a:graphic>
+            <wp14:sizeRelH relativeFrom="page">
+              <wp14:pctWidth>0</wp14:pctWidth>
+            </wp14:sizeRelH>
+            <wp14:sizeRelV relativeFrom="page">
+              <wp14:pctHeight>0</wp14:pctHeight>
+            </wp14:sizeRelV>
+          </wp:anchor>
+        </w:drawing>
+      </w:r>
+      <w:r>
+        <w:rPr>
+          <w:noProof/>
+          <w:lang w:val="en-US"/>
+        </w:rPr>
+        <w:drawing>
+          <wp:anchor distT="0" distB="0" distL="114300" distR="114300" simplePos="0" relativeHeight="251660288" behindDoc="0" locked="0" layoutInCell="1" allowOverlap="1" wp14:anchorId="410619A9" wp14:editId="09C1B4C6">
+            <wp:simplePos x="0" y="0"/>
+            <wp:positionH relativeFrom="column">
+              <wp:posOffset>1713865</wp:posOffset>
+            </wp:positionH>
+            <wp:positionV relativeFrom="paragraph">
+              <wp:posOffset>285750</wp:posOffset>
+            </wp:positionV>
+            <wp:extent cx="3390900" cy="673100"/>
+            <wp:effectExtent l="0" t="0" r="0" b="0"/>
+            <wp:wrapTopAndBottom/>
+            <wp:docPr id="2126572926" name="Picture 3" descr="A green text on a white background&#10;&#10;Description automatically generated"/>
+            <wp:cNvGraphicFramePr>
+              <a:graphicFrameLocks xmlns:a="http://schemas.openxmlformats.org/drawingml/2006/main" noChangeAspect="1"/>
+            </wp:cNvGraphicFramePr>
+            <a:graphic xmlns:a="http://schemas.openxmlformats.org/drawingml/2006/main">
+              <a:graphicData uri="http://schemas.openxmlformats.org/drawingml/2006/picture">
+                <pic:pic xmlns:pic="http://schemas.openxmlformats.org/drawingml/2006/picture">
+                  <pic:nvPicPr>
+                    <pic:cNvPr id="2126572926" name="Picture 3" descr="A green text on a white background&#10;&#10;Description automatically generated"/>
+                    <pic:cNvPicPr/>
+                  </pic:nvPicPr>
+                  <pic:blipFill>
+                    <a:blip r:embed="rId7">
+                      <a:extLst>
+                        <a:ext uri="{28A0092B-C50C-407E-A947-70E740481C1C}">
+                          <a14:useLocalDpi xmlns:a14="http://schemas.microsoft.com/office/drawing/2010/main" val="0"/>
+                        </a:ext>
+                      </a:extLst>
+                    </a:blip>
+                    <a:stretch>
+                      <a:fillRect/>
+                    </a:stretch>
+                  </pic:blipFill>
+                  <pic:spPr>
+                    <a:xfrm>
+                      <a:off x="0" y="0"/>
+                      <a:ext cx="3390900" cy="673100"/>
+                    </a:xfrm>
+                    <a:prstGeom prst="rect">
+                      <a:avLst/>
+                    </a:prstGeom>
+                  </pic:spPr>
+                </pic:pic>
+              </a:graphicData>
+            </a:graphic>
+            <wp14:sizeRelH relativeFrom="page">
+              <wp14:pctWidth>0</wp14:pctWidth>
+            </wp14:sizeRelH>
+            <wp14:sizeRelV relativeFrom="page">
+              <wp14:pctHeight>0</wp14:pctHeight>
+            </wp14:sizeRelV>
+          </wp:anchor>
+        </w:drawing>
+      </w:r>
+      <w:r>
+        <w:rPr>
+          <w:lang w:val="en-US"/>
+        </w:rPr>
+        <w:t>Emergency FSM</w:t>
+      </w:r>
+    </w:p>
+    <w:p>
+      <w:pPr>
+        <w:rPr>
+          <w:rFonts w:asciiTheme="majorHAnsi" w:eastAsiaTheme="majorEastAsia" w:hAnsiTheme="majorHAnsi" w:cstheme="majorBidi"/>
+          <w:color w:val="0F4761" w:themeColor="accent1" w:themeShade="BF"/>
+          <w:sz w:val="32"/>
+          <w:szCs w:val="32"/>
+          <w:lang w:val="en-US"/>
+        </w:rPr>
+      </w:pPr>
+      <w:r>
+        <w:rPr>
+          <w:lang w:val="en-US"/>
+        </w:rPr>
+        <w:br w:type="page"/>
+      </w:r>
+    </w:p>
+    <w:p>
+      <w:pPr>
+        <w:pStyle w:val="Heading2"/>
+        <w:rPr>
+          <w:lang w:val="en-US"/>
+        </w:rPr>
+      </w:pPr>
+      <w:r>
+        <w:rPr>
+          <w:noProof/>
+          <w:lang w:val="en-US"/>
+        </w:rPr>
+        <w:lastRenderedPageBreak/>
+        <w:drawing>
+          <wp:anchor distT="0" distB="0" distL="114300" distR="114300" simplePos="0" relativeHeight="251663360" behindDoc="0" locked="0" layoutInCell="1" allowOverlap="1" wp14:anchorId="7E82256D" wp14:editId="19BD4F06">
+            <wp:simplePos x="0" y="0"/>
+            <wp:positionH relativeFrom="column">
+              <wp:posOffset>3399631</wp:posOffset>
+            </wp:positionH>
+            <wp:positionV relativeFrom="paragraph">
+              <wp:posOffset>369570</wp:posOffset>
+            </wp:positionV>
+            <wp:extent cx="2400300" cy="1943100"/>
+            <wp:effectExtent l="0" t="0" r="0" b="0"/>
+            <wp:wrapTopAndBottom/>
+            <wp:docPr id="14139239" name="Picture 6" descr="A screenshot of a computer screen&#10;&#10;Description automatically generated"/>
+            <wp:cNvGraphicFramePr>
+              <a:graphicFrameLocks xmlns:a="http://schemas.openxmlformats.org/drawingml/2006/main" noChangeAspect="1"/>
+            </wp:cNvGraphicFramePr>
+            <a:graphic xmlns:a="http://schemas.openxmlformats.org/drawingml/2006/main">
+              <a:graphicData uri="http://schemas.openxmlformats.org/drawingml/2006/picture">
+                <pic:pic xmlns:pic="http://schemas.openxmlformats.org/drawingml/2006/picture">
+                  <pic:nvPicPr>
+                    <pic:cNvPr id="14139239" name="Picture 6" descr="A screenshot of a computer screen&#10;&#10;Description automatically generated"/>
+                    <pic:cNvPicPr/>
+                  </pic:nvPicPr>
+                  <pic:blipFill>
+                    <a:blip r:embed="rId8">
+                      <a:extLst>
+                        <a:ext uri="{28A0092B-C50C-407E-A947-70E740481C1C}">
+                          <a14:useLocalDpi xmlns:a14="http://schemas.microsoft.com/office/drawing/2010/main" val="0"/>
+                        </a:ext>
+                      </a:extLst>
+                    </a:blip>
+                    <a:stretch>
+                      <a:fillRect/>
+                    </a:stretch>
+                  </pic:blipFill>
+                  <pic:spPr>
+                    <a:xfrm>
+                      <a:off x="0" y="0"/>
+                      <a:ext cx="2400300" cy="1943100"/>
+                    </a:xfrm>
+                    <a:prstGeom prst="rect">
+                      <a:avLst/>
+                    </a:prstGeom>
+                  </pic:spPr>
+                </pic:pic>
+              </a:graphicData>
+            </a:graphic>
+            <wp14:sizeRelH relativeFrom="page">
+              <wp14:pctWidth>0</wp14:pctWidth>
+            </wp14:sizeRelH>
+            <wp14:sizeRelV relativeFrom="page">
+              <wp14:pctHeight>0</wp14:pctHeight>
+            </wp14:sizeRelV>
+          </wp:anchor>
+        </w:drawing>
+      </w:r>
+      <w:r>
+        <w:rPr>
+          <w:noProof/>
+          <w:lang w:val="en-US"/>
+        </w:rPr>
+        <w:drawing>
+          <wp:anchor distT="0" distB="0" distL="114300" distR="114300" simplePos="0" relativeHeight="251662336" behindDoc="0" locked="0" layoutInCell="1" allowOverlap="1" wp14:anchorId="6D500760" wp14:editId="7C63E936">
+            <wp:simplePos x="0" y="0"/>
+            <wp:positionH relativeFrom="column">
+              <wp:posOffset>899477</wp:posOffset>
+            </wp:positionH>
+            <wp:positionV relativeFrom="paragraph">
+              <wp:posOffset>371475</wp:posOffset>
+            </wp:positionV>
+            <wp:extent cx="2400300" cy="2438400"/>
+            <wp:effectExtent l="0" t="0" r="0" b="0"/>
+            <wp:wrapTopAndBottom/>
+            <wp:docPr id="900229325" name="Picture 5" descr="A screenshot of a computer&#10;&#10;Description automatically generated"/>
+            <wp:cNvGraphicFramePr>
+              <a:graphicFrameLocks xmlns:a="http://schemas.openxmlformats.org/drawingml/2006/main" noChangeAspect="1"/>
+            </wp:cNvGraphicFramePr>
+            <a:graphic xmlns:a="http://schemas.openxmlformats.org/drawingml/2006/main">
+              <a:graphicData uri="http://schemas.openxmlformats.org/drawingml/2006/picture">
+                <pic:pic xmlns:pic="http://schemas.openxmlformats.org/drawingml/2006/picture">
+                  <pic:nvPicPr>
+                    <pic:cNvPr id="900229325" name="Picture 5" descr="A screenshot of a computer&#10;&#10;Description automatically generated"/>
+                    <pic:cNvPicPr/>
+                  </pic:nvPicPr>
+                  <pic:blipFill>
+                    <a:blip r:embed="rId9">
+                      <a:extLst>
+                        <a:ext uri="{28A0092B-C50C-407E-A947-70E740481C1C}">
+                          <a14:useLocalDpi xmlns:a14="http://schemas.microsoft.com/office/drawing/2010/main" val="0"/>
+                        </a:ext>
+                      </a:extLst>
+                    </a:blip>
+                    <a:stretch>
+                      <a:fillRect/>
+                    </a:stretch>
+                  </pic:blipFill>
+                  <pic:spPr>
+                    <a:xfrm>
+                      <a:off x="0" y="0"/>
+                      <a:ext cx="2400300" cy="2438400"/>
+                    </a:xfrm>
+                    <a:prstGeom prst="rect">
+                      <a:avLst/>
+                    </a:prstGeom>
+                  </pic:spPr>
+                </pic:pic>
+              </a:graphicData>
+            </a:graphic>
+            <wp14:sizeRelH relativeFrom="page">
+              <wp14:pctWidth>0</wp14:pctWidth>
+            </wp14:sizeRelH>
+            <wp14:sizeRelV relativeFrom="page">
+              <wp14:pctHeight>0</wp14:pctHeight>
+            </wp14:sizeRelV>
+          </wp:anchor>
+        </w:drawing>
+      </w:r>
+      <w:r>
+        <w:rPr>
+          <w:lang w:val="en-US"/>
+        </w:rPr>
+        <w:t>Map</w:t>
+      </w:r>
+    </w:p>
+    <w:p>
+      <w:pPr>
+        <w:pStyle w:val="Heading2"/>
+        <w:rPr>
+          <w:lang w:val="en-US"/>
+        </w:rPr>
+      </w:pPr>
+      <w:r>
+        <w:rPr>
+          <w:noProof/>
+          <w:lang w:val="en-US"/>
+        </w:rPr>
+        <w:drawing>
+          <wp:anchor distT="0" distB="0" distL="114300" distR="114300" simplePos="0" relativeHeight="251664384" behindDoc="0" locked="0" layoutInCell="1" allowOverlap="1" wp14:anchorId="30A38F5E" wp14:editId="7819BD6C">
+            <wp:simplePos x="0" y="0"/>
+            <wp:positionH relativeFrom="column">
+              <wp:posOffset>1813560</wp:posOffset>
+            </wp:positionH>
+            <wp:positionV relativeFrom="paragraph">
+              <wp:posOffset>2815590</wp:posOffset>
+            </wp:positionV>
+            <wp:extent cx="2082800" cy="647700"/>
+            <wp:effectExtent l="0" t="0" r="0" b="0"/>
+            <wp:wrapTopAndBottom/>
+            <wp:docPr id="1998929627" name="Picture 7" descr="A close-up of a number&#10;&#10;Description automatically generated"/>
+            <wp:cNvGraphicFramePr>
+              <a:graphicFrameLocks xmlns:a="http://schemas.openxmlformats.org/drawingml/2006/main" noChangeAspect="1"/>
+            </wp:cNvGraphicFramePr>
+            <a:graphic xmlns:a="http://schemas.openxmlformats.org/drawingml/2006/main">
+              <a:graphicData uri="http://schemas.openxmlformats.org/drawingml/2006/picture">
+                <pic:pic xmlns:pic="http://schemas.openxmlformats.org/drawingml/2006/picture">
+                  <pic:nvPicPr>
+                    <pic:cNvPr id="1998929627" name="Picture 7" descr="A close-up of a number&#10;&#10;Description automatically generated"/>
+                    <pic:cNvPicPr/>
+                  </pic:nvPicPr>
+                  <pic:blipFill>
+                    <a:blip r:embed="rId10">
+                      <a:extLst>
+                        <a:ext uri="{28A0092B-C50C-407E-A947-70E740481C1C}">
+                          <a14:useLocalDpi xmlns:a14="http://schemas.microsoft.com/office/drawing/2010/main" val="0"/>
+                        </a:ext>
+                      </a:extLst>
+                    </a:blip>
+                    <a:stretch>
+                      <a:fillRect/>
+                    </a:stretch>
+                  </pic:blipFill>
+                  <pic:spPr>
+                    <a:xfrm>
+                      <a:off x="0" y="0"/>
+                      <a:ext cx="2082800" cy="647700"/>
+                    </a:xfrm>
+                    <a:prstGeom prst="rect">
+                      <a:avLst/>
+                    </a:prstGeom>
+                  </pic:spPr>
+                </pic:pic>
+              </a:graphicData>
+            </a:graphic>
+            <wp14:sizeRelH relativeFrom="page">
+              <wp14:pctWidth>0</wp14:pctWidth>
+            </wp14:sizeRelH>
+            <wp14:sizeRelV relativeFrom="page">
+              <wp14:pctHeight>0</wp14:pctHeight>
+            </wp14:sizeRelV>
+          </wp:anchor>
+        </w:drawing>
+      </w:r>
+      <w:r>
+        <w:rPr>
+          <w:lang w:val="en-US"/>
+        </w:rPr>
+        <w:t>Smart Running State</w:t>
+      </w:r>
+    </w:p>
+    <w:p>
+      <w:pPr>
+        <w:pStyle w:val="Heading2"/>
+        <w:rPr>
+          <w:lang w:val="en-US"/>
+        </w:rPr>
+      </w:pPr>
+      <w:r>
+        <w:rPr>
+          <w:noProof/>
+          <w:lang w:val="en-US"/>
+        </w:rPr>
+        <w:drawing>
+          <wp:anchor distT="0" distB="0" distL="114300" distR="114300" simplePos="0" relativeHeight="251665408" behindDoc="0" locked="0" layoutInCell="1" allowOverlap="1" wp14:anchorId="199BA35F" wp14:editId="3BD1C414">
+            <wp:simplePos x="0" y="0"/>
+            <wp:positionH relativeFrom="column">
+              <wp:posOffset>970915</wp:posOffset>
+            </wp:positionH>
+            <wp:positionV relativeFrom="paragraph">
+              <wp:posOffset>995680</wp:posOffset>
+            </wp:positionV>
+            <wp:extent cx="3619500" cy="1866900"/>
+            <wp:effectExtent l="0" t="0" r="0" b="0"/>
+            <wp:wrapTopAndBottom/>
+            <wp:docPr id="1175551827" name="Picture 8" descr="A screenshot of a computer&#10;&#10;Description automatically generated"/>
+            <wp:cNvGraphicFramePr>
+              <a:graphicFrameLocks xmlns:a="http://schemas.openxmlformats.org/drawingml/2006/main" noChangeAspect="1"/>
+            </wp:cNvGraphicFramePr>
+            <a:graphic xmlns:a="http://schemas.openxmlformats.org/drawingml/2006/main">
+              <a:graphicData uri="http://schemas.openxmlformats.org/drawingml/2006/picture">
+                <pic:pic xmlns:pic="http://schemas.openxmlformats.org/drawingml/2006/picture">
+                  <pic:nvPicPr>
+                    <pic:cNvPr id="1175551827" name="Picture 8" descr="A screenshot of a computer&#10;&#10;Description automatically generated"/>
+                    <pic:cNvPicPr/>
+                  </pic:nvPicPr>
+                  <pic:blipFill>
+                    <a:blip r:embed="rId11">
+                      <a:extLst>
+                        <a:ext uri="{28A0092B-C50C-407E-A947-70E740481C1C}">
+                          <a14:useLocalDpi xmlns:a14="http://schemas.microsoft.com/office/drawing/2010/main" val="0"/>
+                        </a:ext>
+                      </a:extLst>
+                    </a:blip>
+                    <a:stretch>
+                      <a:fillRect/>
+                    </a:stretch>
+                  </pic:blipFill>
+                  <pic:spPr>
+                    <a:xfrm>
+                      <a:off x="0" y="0"/>
+                      <a:ext cx="3619500" cy="1866900"/>
+                    </a:xfrm>
+                    <a:prstGeom prst="rect">
+                      <a:avLst/>
+                    </a:prstGeom>
+                  </pic:spPr>
+                </pic:pic>
+              </a:graphicData>
+            </a:graphic>
+            <wp14:sizeRelH relativeFrom="page">
+              <wp14:pctWidth>0</wp14:pctWidth>
+            </wp14:sizeRelH>
+            <wp14:sizeRelV relativeFrom="page">
+              <wp14:pctHeight>0</wp14:pctHeight>
+            </wp14:sizeRelV>
+          </wp:anchor>
+        </w:drawing>
+      </w:r>
+      <w:r>
+        <w:rPr>
+          <w:lang w:val="en-US"/>
+        </w:rPr>
+        <w:t>Segments</w:t>
+      </w:r>
+    </w:p>
+    <w:p>
+      <w:pPr>
+        <w:rPr>
+          <w:rFonts w:asciiTheme="majorHAnsi" w:eastAsiaTheme="majorEastAsia" w:hAnsiTheme="majorHAnsi" w:cstheme="majorBidi"/>
+          <w:color w:val="0F4761" w:themeColor="accent1" w:themeShade="BF"/>
+          <w:sz w:val="32"/>
+          <w:szCs w:val="32"/>
+          <w:lang w:val="en-US"/>
+        </w:rPr>
+      </w:pPr>
+      <w:r>
+        <w:rPr>
+          <w:lang w:val="en-US"/>
+        </w:rPr>
+        <w:br w:type="page"/>
+      </w:r>
+    </w:p>
+    <w:p>
+      <w:pPr>
+        <w:pStyle w:val="Heading2"/>
+        <w:rPr>
+          <w:lang w:val="en-US"/>
+        </w:rPr>
+      </w:pPr>
+      <w:r>
+        <w:rPr>
+          <w:lang w:val="en-US"/>
+        </w:rPr>
+        <w:lastRenderedPageBreak/>
+        <w:t>Change of segments</w:t>
+      </w:r>
+    </w:p>
+    <w:p>
+      <w:pPr>
+        <w:pStyle w:val="Heading3"/>
+        <w:rPr>
+          <w:lang w:val="en-US"/>
+        </w:rPr>
+      </w:pPr>
+      <w:r>
+        <w:rPr>
+          <w:noProof/>
+          <w:lang w:val="en-US"/>
+        </w:rPr>
+        <w:drawing>
+          <wp:anchor distT="0" distB="0" distL="114300" distR="114300" simplePos="0" relativeHeight="251666432" behindDoc="0" locked="0" layoutInCell="1" allowOverlap="1" wp14:anchorId="4278A7E6" wp14:editId="6F0C1533">
+            <wp:simplePos x="0" y="0"/>
+            <wp:positionH relativeFrom="column">
+              <wp:posOffset>1471295</wp:posOffset>
+            </wp:positionH>
+            <wp:positionV relativeFrom="paragraph">
+              <wp:posOffset>282416</wp:posOffset>
+            </wp:positionV>
+            <wp:extent cx="3581400" cy="3200400"/>
+            <wp:effectExtent l="0" t="0" r="0" b="0"/>
+            <wp:wrapTopAndBottom/>
+            <wp:docPr id="1488942080" name="Picture 9" descr="A screenshot of a computer&#10;&#10;Description automatically generated"/>
+            <wp:cNvGraphicFramePr>
+              <a:graphicFrameLocks xmlns:a="http://schemas.openxmlformats.org/drawingml/2006/main" noChangeAspect="1"/>
+            </wp:cNvGraphicFramePr>
+            <a:graphic xmlns:a="http://schemas.openxmlformats.org/drawingml/2006/main">
+              <a:graphicData uri="http://schemas.openxmlformats.org/drawingml/2006/picture">
+                <pic:pic xmlns:pic="http://schemas.openxmlformats.org/drawingml/2006/picture">
+                  <pic:nvPicPr>
+                    <pic:cNvPr id="1488942080" name="Picture 9" descr="A screenshot of a computer&#10;&#10;Description automatically generated"/>
+                    <pic:cNvPicPr/>
+                  </pic:nvPicPr>
+                  <pic:blipFill>
+                    <a:blip r:embed="rId12">
+                      <a:extLst>
+                        <a:ext uri="{28A0092B-C50C-407E-A947-70E740481C1C}">
+                          <a14:useLocalDpi xmlns:a14="http://schemas.microsoft.com/office/drawing/2010/main" val="0"/>
+                        </a:ext>
+                      </a:extLst>
+                    </a:blip>
+                    <a:stretch>
+                      <a:fillRect/>
+                    </a:stretch>
+                  </pic:blipFill>
+                  <pic:spPr>
+                    <a:xfrm>
+                      <a:off x="0" y="0"/>
+                      <a:ext cx="3581400" cy="3200400"/>
+                    </a:xfrm>
+                    <a:prstGeom prst="rect">
+                      <a:avLst/>
+                    </a:prstGeom>
+                  </pic:spPr>
+                </pic:pic>
+              </a:graphicData>
+            </a:graphic>
+            <wp14:sizeRelH relativeFrom="page">
+              <wp14:pctWidth>0</wp14:pctWidth>
+            </wp14:sizeRelH>
+            <wp14:sizeRelV relativeFrom="page">
+              <wp14:pctHeight>0</wp14:pctHeight>
+            </wp14:sizeRelV>
+          </wp:anchor>
+        </w:drawing>
+      </w:r>
+      <w:r>
+        <w:rPr>
+          <w:lang w:val="en-US"/>
+        </w:rPr>
+        <w:t>Speeding up when on a straight segment</w:t>
+      </w:r>
+    </w:p>
+    <w:p>
+      <w:pPr>
+        <w:rPr>
+          <w:rFonts w:eastAsiaTheme="majorEastAsia" w:cstheme="majorBidi"/>
+          <w:color w:val="0F4761" w:themeColor="accent1" w:themeShade="BF"/>
+          <w:sz w:val="28"/>
+          <w:szCs w:val="28"/>
+          <w:lang w:val="en-US"/>
+        </w:rPr>
+      </w:pPr>
+      <w:r>
+        <w:rPr>
+          <w:lang w:val="en-US"/>
+        </w:rPr>
+        <w:br w:type="page"/>
+      </w:r>
+    </w:p>
+    <w:p>
+      <w:pPr>
+        <w:pStyle w:val="Heading3"/>
+        <w:rPr>
+          <w:lang w:val="en-US"/>
+        </w:rPr>
+      </w:pPr>
+      <w:r>
+        <w:rPr>
+          <w:noProof/>
+          <w:lang w:val="en-US"/>
+        </w:rPr>
+        <w:lastRenderedPageBreak/>
+        <w:drawing>
+          <wp:anchor distT="0" distB="0" distL="114300" distR="114300" simplePos="0" relativeHeight="251667456" behindDoc="0" locked="0" layoutInCell="1" allowOverlap="1" wp14:anchorId="58941AF7" wp14:editId="7B32A9B1">
+            <wp:simplePos x="0" y="0"/>
+            <wp:positionH relativeFrom="column">
+              <wp:posOffset>1092676</wp:posOffset>
+            </wp:positionH>
+            <wp:positionV relativeFrom="paragraph">
+              <wp:posOffset>257175</wp:posOffset>
+            </wp:positionV>
+            <wp:extent cx="3657600" cy="7467600"/>
+            <wp:effectExtent l="0" t="0" r="0" b="0"/>
+            <wp:wrapTopAndBottom/>
+            <wp:docPr id="1541005215" name="Picture 10" descr="A screenshot of a computer&#10;&#10;Description automatically generated"/>
+            <wp:cNvGraphicFramePr>
+              <a:graphicFrameLocks xmlns:a="http://schemas.openxmlformats.org/drawingml/2006/main" noChangeAspect="1"/>
+            </wp:cNvGraphicFramePr>
+            <a:graphic xmlns:a="http://schemas.openxmlformats.org/drawingml/2006/main">
+              <a:graphicData uri="http://schemas.openxmlformats.org/drawingml/2006/picture">
+                <pic:pic xmlns:pic="http://schemas.openxmlformats.org/drawingml/2006/picture">
+                  <pic:nvPicPr>
+                    <pic:cNvPr id="1541005215" name="Picture 10" descr="A screenshot of a computer&#10;&#10;Description automatically generated"/>
+                    <pic:cNvPicPr/>
+                  </pic:nvPicPr>
+                  <pic:blipFill>
+                    <a:blip r:embed="rId13">
+                      <a:extLst>
+                        <a:ext uri="{28A0092B-C50C-407E-A947-70E740481C1C}">
+                          <a14:useLocalDpi xmlns:a14="http://schemas.microsoft.com/office/drawing/2010/main" val="0"/>
+                        </a:ext>
+                      </a:extLst>
+                    </a:blip>
+                    <a:stretch>
+                      <a:fillRect/>
+                    </a:stretch>
+                  </pic:blipFill>
+                  <pic:spPr>
+                    <a:xfrm>
+                      <a:off x="0" y="0"/>
+                      <a:ext cx="3657600" cy="7467600"/>
+                    </a:xfrm>
+                    <a:prstGeom prst="rect">
+                      <a:avLst/>
+                    </a:prstGeom>
+                  </pic:spPr>
+                </pic:pic>
+              </a:graphicData>
+            </a:graphic>
+            <wp14:sizeRelH relativeFrom="page">
+              <wp14:pctWidth>0</wp14:pctWidth>
+            </wp14:sizeRelH>
+            <wp14:sizeRelV relativeFrom="page">
+              <wp14:pctHeight>0</wp14:pctHeight>
+            </wp14:sizeRelV>
+          </wp:anchor>
+        </w:drawing>
+      </w:r>
+      <w:r>
+        <w:rPr>
+          <w:lang w:val="en-US"/>
+        </w:rPr>
+        <w:t>Channing speed in a transition zone</w:t>
+      </w:r>
+    </w:p>
+    <w:p>
+      <w:pPr>
+        <w:rPr>
+          <w:rFonts w:asciiTheme="majorHAnsi" w:eastAsiaTheme="majorEastAsia" w:hAnsiTheme="majorHAnsi" w:cstheme="majorBidi"/>
+          <w:color w:val="0F4761" w:themeColor="accent1" w:themeShade="BF"/>
+          <w:sz w:val="32"/>
+          <w:szCs w:val="32"/>
+          <w:lang w:val="en-US"/>
+        </w:rPr>
+      </w:pPr>
+      <w:r>
+        <w:rPr>
+          <w:lang w:val="en-US"/>
+        </w:rPr>
+        <w:br w:type="page"/>
+      </w:r>
+    </w:p>
+    <w:p>
+      <w:pPr>
+        <w:pStyle w:val="Heading2"/>
+        <w:rPr>
+          <w:lang w:val="en-US"/>
+        </w:rPr>
+      </w:pPr>
+      <w:r>
+        <w:rPr>
+          <w:noProof/>
+          <w:lang w:val="en-US"/>
+        </w:rPr>
+        <w:lastRenderedPageBreak/>
+        <w:drawing>
+          <wp:anchor distT="0" distB="0" distL="114300" distR="114300" simplePos="0" relativeHeight="251668480" behindDoc="0" locked="0" layoutInCell="1" allowOverlap="1" wp14:anchorId="6A39B62D" wp14:editId="466C5ACF">
+            <wp:simplePos x="0" y="0"/>
+            <wp:positionH relativeFrom="column">
+              <wp:posOffset>1577668</wp:posOffset>
+            </wp:positionH>
+            <wp:positionV relativeFrom="paragraph">
+              <wp:posOffset>302260</wp:posOffset>
+            </wp:positionV>
+            <wp:extent cx="3289300" cy="2768600"/>
+            <wp:effectExtent l="0" t="0" r="0" b="0"/>
+            <wp:wrapTopAndBottom/>
+            <wp:docPr id="215054454" name="Picture 11" descr="A screenshot of a computer&#10;&#10;Description automatically generated"/>
+            <wp:cNvGraphicFramePr>
+              <a:graphicFrameLocks xmlns:a="http://schemas.openxmlformats.org/drawingml/2006/main" noChangeAspect="1"/>
+            </wp:cNvGraphicFramePr>
+            <a:graphic xmlns:a="http://schemas.openxmlformats.org/drawingml/2006/main">
+              <a:graphicData uri="http://schemas.openxmlformats.org/drawingml/2006/picture">
+                <pic:pic xmlns:pic="http://schemas.openxmlformats.org/drawingml/2006/picture">
+                  <pic:nvPicPr>
+                    <pic:cNvPr id="215054454" name="Picture 11" descr="A screenshot of a computer&#10;&#10;Description automatically generated"/>
+                    <pic:cNvPicPr/>
+                  </pic:nvPicPr>
+                  <pic:blipFill>
+                    <a:blip r:embed="rId14">
+                      <a:extLst>
+                        <a:ext uri="{28A0092B-C50C-407E-A947-70E740481C1C}">
+                          <a14:useLocalDpi xmlns:a14="http://schemas.microsoft.com/office/drawing/2010/main" val="0"/>
+                        </a:ext>
+                      </a:extLst>
+                    </a:blip>
+                    <a:stretch>
+                      <a:fillRect/>
+                    </a:stretch>
+                  </pic:blipFill>
+                  <pic:spPr>
+                    <a:xfrm>
+                      <a:off x="0" y="0"/>
+                      <a:ext cx="3289300" cy="2768600"/>
+                    </a:xfrm>
+                    <a:prstGeom prst="rect">
+                      <a:avLst/>
+                    </a:prstGeom>
+                  </pic:spPr>
+                </pic:pic>
+              </a:graphicData>
+            </a:graphic>
+            <wp14:sizeRelH relativeFrom="page">
+              <wp14:pctWidth>0</wp14:pctWidth>
+            </wp14:sizeRelH>
+            <wp14:sizeRelV relativeFrom="page">
+              <wp14:pctHeight>0</wp14:pctHeight>
+            </wp14:sizeRelV>
+          </wp:anchor>
+        </w:drawing>
+      </w:r>
+      <w:r>
+        <w:rPr>
+          <w:lang w:val="en-US"/>
+        </w:rPr>
+        <w:t>End of race</w:t>
+      </w:r>
+    </w:p>
+    <w:p>
+      <w:pPr>
+        <w:pStyle w:val="Heading2"/>
         <w:rPr>
           <w:lang w:val="en-US"/>
         </w:rPr>
@@ -3330,7 +4376,6 @@
     <w:next w:val="Normal"/>
     <w:link w:val="Heading2Char"/>
     <w:uiPriority w:val="9"/>
-    <w:semiHidden/>
     <w:unhideWhenUsed/>
     <w:qFormat/>
     <w:rsid w:val="004D4089"/>
@@ -3353,7 +4398,6 @@
     <w:next w:val="Normal"/>
     <w:link w:val="Heading3Char"/>
     <w:uiPriority w:val="9"/>
-    <w:semiHidden/>
     <w:unhideWhenUsed/>
     <w:qFormat/>
     <w:rsid w:val="004D4089"/>
@@ -3503,6 +4547,7 @@
   <w:style w:type="character" w:default="1" w:styleId="DefaultParagraphFont">
     <w:name w:val="Default Paragraph Font"/>
     <w:uiPriority w:val="1"/>
+    <w:semiHidden/>
     <w:unhideWhenUsed/>
   </w:style>
   <w:style w:type="table" w:default="1" w:styleId="TableNormal">
@@ -3544,7 +4589,6 @@
     <w:basedOn w:val="DefaultParagraphFont"/>
     <w:link w:val="Heading2"/>
     <w:uiPriority w:val="9"/>
-    <w:semiHidden/>
     <w:rsid w:val="004D4089"/>
     <w:rPr>
       <w:rFonts w:asciiTheme="majorHAnsi" w:eastAsiaTheme="majorEastAsia" w:hAnsiTheme="majorHAnsi" w:cstheme="majorBidi"/>
@@ -3558,7 +4602,6 @@
     <w:basedOn w:val="DefaultParagraphFont"/>
     <w:link w:val="Heading3"/>
     <w:uiPriority w:val="9"/>
-    <w:semiHidden/>
     <w:rsid w:val="004D4089"/>
     <w:rPr>
       <w:rFonts w:eastAsiaTheme="majorEastAsia" w:cstheme="majorBidi"/>

</xml_diff>

<commit_message>
updated Code_flow.docx with invalid_command.png
</commit_message>
<xml_diff>
--- a/Code_flow.docx
+++ b/Code_flow.docx
@@ -14,16 +14,19 @@
     </w:p>
     <w:p>
       <w:r>
-        <w:t>Updated 2/December/2024; 7pm;</w:t>
+        <w:t xml:space="preserve">Updated 2/December/2024; </w:t>
+      </w:r>
+      <w:r>
+        <w:t>8</w:t>
+      </w:r>
+      <w:r>
+        <w:t>pm;</w:t>
       </w:r>
       <w:r>
         <w:t xml:space="preserve"> </w:t>
       </w:r>
       <w:r>
-        <w:t>signed by Sam.</w:t>
-      </w:r>
-      <w:r>
-        <w:t xml:space="preserve"> Changes are yellow highlighted</w:t>
+        <w:t>signed by Sam. Changes are yellow highlighted</w:t>
       </w:r>
     </w:p>
     <w:p>
@@ -2354,13 +2357,88 @@
           <w:lang w:val="en-US"/>
         </w:rPr>
         <w:drawing>
-          <wp:anchor distT="0" distB="0" distL="114300" distR="114300" simplePos="0" relativeHeight="251661312" behindDoc="0" locked="0" layoutInCell="1" allowOverlap="1" wp14:anchorId="4C700345" wp14:editId="320F6A2F">
+          <wp:anchor distT="0" distB="0" distL="114300" distR="114300" simplePos="0" relativeHeight="251669504" behindDoc="0" locked="0" layoutInCell="1" allowOverlap="1" wp14:anchorId="7F315D5A" wp14:editId="0A9EE9CD">
             <wp:simplePos x="0" y="0"/>
             <wp:positionH relativeFrom="column">
-              <wp:posOffset>1714341</wp:posOffset>
+              <wp:posOffset>1836175</wp:posOffset>
             </wp:positionH>
             <wp:positionV relativeFrom="paragraph">
-              <wp:posOffset>4652645</wp:posOffset>
+              <wp:posOffset>4664914</wp:posOffset>
+            </wp:positionV>
+            <wp:extent cx="1905000" cy="342900"/>
+            <wp:effectExtent l="0" t="0" r="0" b="0"/>
+            <wp:wrapTopAndBottom/>
+            <wp:docPr id="932439889" name="Picture 1"/>
+            <wp:cNvGraphicFramePr>
+              <a:graphicFrameLocks xmlns:a="http://schemas.openxmlformats.org/drawingml/2006/main" noChangeAspect="1"/>
+            </wp:cNvGraphicFramePr>
+            <a:graphic xmlns:a="http://schemas.openxmlformats.org/drawingml/2006/main">
+              <a:graphicData uri="http://schemas.openxmlformats.org/drawingml/2006/picture">
+                <pic:pic xmlns:pic="http://schemas.openxmlformats.org/drawingml/2006/picture">
+                  <pic:nvPicPr>
+                    <pic:cNvPr id="932439889" name="Picture 932439889"/>
+                    <pic:cNvPicPr/>
+                  </pic:nvPicPr>
+                  <pic:blipFill>
+                    <a:blip r:embed="rId7">
+                      <a:extLst>
+                        <a:ext uri="{28A0092B-C50C-407E-A947-70E740481C1C}">
+                          <a14:useLocalDpi xmlns:a14="http://schemas.microsoft.com/office/drawing/2010/main" val="0"/>
+                        </a:ext>
+                      </a:extLst>
+                    </a:blip>
+                    <a:stretch>
+                      <a:fillRect/>
+                    </a:stretch>
+                  </pic:blipFill>
+                  <pic:spPr>
+                    <a:xfrm>
+                      <a:off x="0" y="0"/>
+                      <a:ext cx="1905000" cy="342900"/>
+                    </a:xfrm>
+                    <a:prstGeom prst="rect">
+                      <a:avLst/>
+                    </a:prstGeom>
+                  </pic:spPr>
+                </pic:pic>
+              </a:graphicData>
+            </a:graphic>
+            <wp14:sizeRelH relativeFrom="page">
+              <wp14:pctWidth>0</wp14:pctWidth>
+            </wp14:sizeRelH>
+            <wp14:sizeRelV relativeFrom="page">
+              <wp14:pctHeight>0</wp14:pctHeight>
+            </wp14:sizeRelV>
+          </wp:anchor>
+        </w:drawing>
+      </w:r>
+      <w:r>
+        <w:rPr>
+          <w:lang w:val="en-US"/>
+        </w:rPr>
+        <w:t>Invalid Command</w:t>
+      </w:r>
+    </w:p>
+    <w:p>
+      <w:pPr>
+        <w:pStyle w:val="Heading2"/>
+        <w:rPr>
+          <w:lang w:val="en-US"/>
+        </w:rPr>
+      </w:pPr>
+      <w:r>
+        <w:rPr>
+          <w:noProof/>
+          <w:lang w:val="en-US"/>
+        </w:rPr>
+        <w:drawing>
+          <wp:anchor distT="0" distB="0" distL="114300" distR="114300" simplePos="0" relativeHeight="251661312" behindDoc="0" locked="0" layoutInCell="1" allowOverlap="1" wp14:anchorId="4C700345" wp14:editId="22788D1A">
+            <wp:simplePos x="0" y="0"/>
+            <wp:positionH relativeFrom="column">
+              <wp:posOffset>1146052</wp:posOffset>
+            </wp:positionH>
+            <wp:positionV relativeFrom="paragraph">
+              <wp:posOffset>781214</wp:posOffset>
             </wp:positionV>
             <wp:extent cx="3390900" cy="673100"/>
             <wp:effectExtent l="0" t="0" r="0" b="0"/>
@@ -2377,7 +2455,7 @@
                     <pic:cNvPicPr/>
                   </pic:nvPicPr>
                   <pic:blipFill>
-                    <a:blip r:embed="rId7">
+                    <a:blip r:embed="rId8">
                       <a:extLst>
                         <a:ext uri="{28A0092B-C50C-407E-A947-70E740481C1C}">
                           <a14:useLocalDpi xmlns:a14="http://schemas.microsoft.com/office/drawing/2010/main" val="0"/>
@@ -2411,67 +2489,6 @@
       </w:r>
       <w:r>
         <w:rPr>
-          <w:noProof/>
-          <w:lang w:val="en-US"/>
-        </w:rPr>
-        <w:drawing>
-          <wp:anchor distT="0" distB="0" distL="114300" distR="114300" simplePos="0" relativeHeight="251660288" behindDoc="0" locked="0" layoutInCell="1" allowOverlap="1" wp14:anchorId="410619A9" wp14:editId="09C1B4C6">
-            <wp:simplePos x="0" y="0"/>
-            <wp:positionH relativeFrom="column">
-              <wp:posOffset>1713865</wp:posOffset>
-            </wp:positionH>
-            <wp:positionV relativeFrom="paragraph">
-              <wp:posOffset>285750</wp:posOffset>
-            </wp:positionV>
-            <wp:extent cx="3390900" cy="673100"/>
-            <wp:effectExtent l="0" t="0" r="0" b="0"/>
-            <wp:wrapTopAndBottom/>
-            <wp:docPr id="2126572926" name="Picture 3" descr="A green text on a white background&#10;&#10;Description automatically generated"/>
-            <wp:cNvGraphicFramePr>
-              <a:graphicFrameLocks xmlns:a="http://schemas.openxmlformats.org/drawingml/2006/main" noChangeAspect="1"/>
-            </wp:cNvGraphicFramePr>
-            <a:graphic xmlns:a="http://schemas.openxmlformats.org/drawingml/2006/main">
-              <a:graphicData uri="http://schemas.openxmlformats.org/drawingml/2006/picture">
-                <pic:pic xmlns:pic="http://schemas.openxmlformats.org/drawingml/2006/picture">
-                  <pic:nvPicPr>
-                    <pic:cNvPr id="2126572926" name="Picture 3" descr="A green text on a white background&#10;&#10;Description automatically generated"/>
-                    <pic:cNvPicPr/>
-                  </pic:nvPicPr>
-                  <pic:blipFill>
-                    <a:blip r:embed="rId7">
-                      <a:extLst>
-                        <a:ext uri="{28A0092B-C50C-407E-A947-70E740481C1C}">
-                          <a14:useLocalDpi xmlns:a14="http://schemas.microsoft.com/office/drawing/2010/main" val="0"/>
-                        </a:ext>
-                      </a:extLst>
-                    </a:blip>
-                    <a:stretch>
-                      <a:fillRect/>
-                    </a:stretch>
-                  </pic:blipFill>
-                  <pic:spPr>
-                    <a:xfrm>
-                      <a:off x="0" y="0"/>
-                      <a:ext cx="3390900" cy="673100"/>
-                    </a:xfrm>
-                    <a:prstGeom prst="rect">
-                      <a:avLst/>
-                    </a:prstGeom>
-                  </pic:spPr>
-                </pic:pic>
-              </a:graphicData>
-            </a:graphic>
-            <wp14:sizeRelH relativeFrom="page">
-              <wp14:pctWidth>0</wp14:pctWidth>
-            </wp14:sizeRelH>
-            <wp14:sizeRelV relativeFrom="page">
-              <wp14:pctHeight>0</wp14:pctHeight>
-            </wp14:sizeRelV>
-          </wp:anchor>
-        </w:drawing>
-      </w:r>
-      <w:r>
-        <w:rPr>
           <w:lang w:val="en-US"/>
         </w:rPr>
         <w:t>Emergency FSM</w:t>
@@ -2531,7 +2548,7 @@
                     <pic:cNvPicPr/>
                   </pic:nvPicPr>
                   <pic:blipFill>
-                    <a:blip r:embed="rId8">
+                    <a:blip r:embed="rId9">
                       <a:extLst>
                         <a:ext uri="{28A0092B-C50C-407E-A947-70E740481C1C}">
                           <a14:useLocalDpi xmlns:a14="http://schemas.microsoft.com/office/drawing/2010/main" val="0"/>
@@ -2592,7 +2609,7 @@
                     <pic:cNvPicPr/>
                   </pic:nvPicPr>
                   <pic:blipFill>
-                    <a:blip r:embed="rId9">
+                    <a:blip r:embed="rId10">
                       <a:extLst>
                         <a:ext uri="{28A0092B-C50C-407E-A947-70E740481C1C}">
                           <a14:useLocalDpi xmlns:a14="http://schemas.microsoft.com/office/drawing/2010/main" val="0"/>
@@ -2667,7 +2684,7 @@
                     <pic:cNvPicPr/>
                   </pic:nvPicPr>
                   <pic:blipFill>
-                    <a:blip r:embed="rId10">
+                    <a:blip r:embed="rId11">
                       <a:extLst>
                         <a:ext uri="{28A0092B-C50C-407E-A947-70E740481C1C}">
                           <a14:useLocalDpi xmlns:a14="http://schemas.microsoft.com/office/drawing/2010/main" val="0"/>
@@ -2742,7 +2759,7 @@
                     <pic:cNvPicPr/>
                   </pic:nvPicPr>
                   <pic:blipFill>
-                    <a:blip r:embed="rId11">
+                    <a:blip r:embed="rId12">
                       <a:extLst>
                         <a:ext uri="{28A0092B-C50C-407E-A947-70E740481C1C}">
                           <a14:useLocalDpi xmlns:a14="http://schemas.microsoft.com/office/drawing/2010/main" val="0"/>
@@ -2849,7 +2866,7 @@
                     <pic:cNvPicPr/>
                   </pic:nvPicPr>
                   <pic:blipFill>
-                    <a:blip r:embed="rId12">
+                    <a:blip r:embed="rId13">
                       <a:extLst>
                         <a:ext uri="{28A0092B-C50C-407E-A947-70E740481C1C}">
                           <a14:useLocalDpi xmlns:a14="http://schemas.microsoft.com/office/drawing/2010/main" val="0"/>
@@ -2942,7 +2959,7 @@
                     <pic:cNvPicPr/>
                   </pic:nvPicPr>
                   <pic:blipFill>
-                    <a:blip r:embed="rId13">
+                    <a:blip r:embed="rId14">
                       <a:extLst>
                         <a:ext uri="{28A0092B-C50C-407E-A947-70E740481C1C}">
                           <a14:useLocalDpi xmlns:a14="http://schemas.microsoft.com/office/drawing/2010/main" val="0"/>
@@ -3035,7 +3052,7 @@
                     <pic:cNvPicPr/>
                   </pic:nvPicPr>
                   <pic:blipFill>
-                    <a:blip r:embed="rId14">
+                    <a:blip r:embed="rId15">
                       <a:extLst>
                         <a:ext uri="{28A0092B-C50C-407E-A947-70E740481C1C}">
                           <a14:useLocalDpi xmlns:a14="http://schemas.microsoft.com/office/drawing/2010/main" val="0"/>

</xml_diff>